<commit_message>
Ajoute le mot futur et corrige le dossier .docx
</commit_message>
<xml_diff>
--- a/ACSI_Project_Lemoine_Navech_Yong.docx
+++ b/ACSI_Project_Lemoine_Navech_Yong.docx
@@ -139,7 +139,7 @@
               </w:tcPr>
               <w:p>
                 <w:pPr>
-                  <w:pStyle w:val="Sansinterligne"/>
+                  <w:pStyle w:val="NoSpacing"/>
                   <w:rPr>
                     <w:rFonts w:asciiTheme="majorHAnsi" w:eastAsiaTheme="majorEastAsia" w:hAnsiTheme="majorHAnsi" w:cstheme="majorBidi"/>
                     <w:b/>
@@ -199,7 +199,7 @@
             <w:sdtContent>
               <w:p>
                 <w:pPr>
-                  <w:pStyle w:val="Sansinterligne"/>
+                  <w:pStyle w:val="NoSpacing"/>
                   <w:rPr>
                     <w:color w:val="089BA2" w:themeColor="accent3" w:themeShade="BF"/>
                   </w:rPr>
@@ -233,7 +233,7 @@
           </w:sdt>
           <w:p>
             <w:pPr>
-              <w:pStyle w:val="Sansinterligne"/>
+              <w:pStyle w:val="NoSpacing"/>
               <w:rPr>
                 <w:color w:val="089BA2" w:themeColor="accent3" w:themeShade="BF"/>
               </w:rPr>
@@ -252,7 +252,7 @@
                     <w:txbxContent>
                       <w:p>
                         <w:pPr>
-                          <w:pStyle w:val="Sansinterligne"/>
+                          <w:pStyle w:val="NoSpacing"/>
                           <w:rPr>
                             <w:color w:val="009DD9" w:themeColor="accent2"/>
                           </w:rPr>
@@ -266,7 +266,7 @@
                       </w:p>
                       <w:p>
                         <w:pPr>
-                          <w:pStyle w:val="Sansinterligne"/>
+                          <w:pStyle w:val="NoSpacing"/>
                           <w:rPr>
                             <w:color w:val="009DD9" w:themeColor="accent2"/>
                           </w:rPr>
@@ -280,7 +280,7 @@
                       </w:p>
                       <w:p>
                         <w:pPr>
-                          <w:pStyle w:val="Sansinterligne"/>
+                          <w:pStyle w:val="NoSpacing"/>
                           <w:rPr>
                             <w:color w:val="009DD9" w:themeColor="accent2"/>
                           </w:rPr>
@@ -294,7 +294,7 @@
                       </w:p>
                       <w:p>
                         <w:pPr>
-                          <w:pStyle w:val="Sansinterligne"/>
+                          <w:pStyle w:val="NoSpacing"/>
                           <w:rPr>
                             <w:color w:val="009DD9" w:themeColor="accent2"/>
                           </w:rPr>
@@ -314,7 +314,7 @@
           </w:p>
           <w:p>
             <w:pPr>
-              <w:pStyle w:val="Sansinterligne"/>
+              <w:pStyle w:val="NoSpacing"/>
               <w:rPr>
                 <w:color w:val="089BA2" w:themeColor="accent3" w:themeShade="BF"/>
               </w:rPr>
@@ -322,7 +322,7 @@
           </w:p>
           <w:p>
             <w:pPr>
-              <w:pStyle w:val="Sansinterligne"/>
+              <w:pStyle w:val="NoSpacing"/>
               <w:rPr>
                 <w:color w:val="089BA2" w:themeColor="accent3" w:themeShade="BF"/>
               </w:rPr>
@@ -342,7 +342,7 @@
               <w:txbxContent>
                 <w:p>
                   <w:pPr>
-                    <w:pStyle w:val="Sansinterligne"/>
+                    <w:pStyle w:val="NoSpacing"/>
                     <w:jc w:val="both"/>
                     <w:rPr>
                       <w:color w:val="009DD9" w:themeColor="accent2"/>
@@ -369,7 +369,7 @@
                 </w:p>
                 <w:p>
                   <w:pPr>
-                    <w:pStyle w:val="Sansinterligne"/>
+                    <w:pStyle w:val="NoSpacing"/>
                     <w:jc w:val="both"/>
                     <w:rPr>
                       <w:color w:val="009DD9" w:themeColor="accent2"/>
@@ -436,7 +436,7 @@
           </w:tcPr>
           <w:p>
             <w:pPr>
-              <w:pStyle w:val="Sansinterligne"/>
+              <w:pStyle w:val="NoSpacing"/>
               <w:jc w:val="center"/>
               <w:rPr>
                 <w:b/>
@@ -511,7 +511,7 @@
           </w:tcPr>
           <w:p>
             <w:pPr>
-              <w:pStyle w:val="Sansinterligne"/>
+              <w:pStyle w:val="NoSpacing"/>
               <w:jc w:val="center"/>
               <w:rPr>
                 <w:sz w:val="32"/>
@@ -544,7 +544,7 @@
           </w:p>
           <w:p>
             <w:pPr>
-              <w:pStyle w:val="Sansinterligne"/>
+              <w:pStyle w:val="NoSpacing"/>
               <w:jc w:val="center"/>
               <w:rPr>
                 <w:color w:val="7F7F7F" w:themeColor="background1" w:themeShade="7F"/>
@@ -594,7 +594,7 @@
       <w:sdtContent>
         <w:p>
           <w:pPr>
-            <w:pStyle w:val="En-ttedetabledesmatires"/>
+            <w:pStyle w:val="TOCHeading"/>
             <w:jc w:val="center"/>
             <w:rPr>
               <w:sz w:val="2"/>
@@ -611,7 +611,7 @@
         <w:p/>
         <w:p>
           <w:pPr>
-            <w:pStyle w:val="TM1"/>
+            <w:pStyle w:val="TOC1"/>
             <w:tabs>
               <w:tab w:val="right" w:leader="dot" w:pos="9062"/>
             </w:tabs>
@@ -645,7 +645,7 @@
           <w:hyperlink w:anchor="_Toc346374649" w:history="1">
             <w:r>
               <w:rPr>
-                <w:rStyle w:val="Lienhypertexte"/>
+                <w:rStyle w:val="Hyperlink"/>
                 <w:noProof/>
               </w:rPr>
               <w:t>Introduction</w:t>
@@ -702,7 +702,7 @@
         </w:p>
         <w:p>
           <w:pPr>
-            <w:pStyle w:val="TM1"/>
+            <w:pStyle w:val="TOC1"/>
             <w:tabs>
               <w:tab w:val="right" w:leader="dot" w:pos="9062"/>
             </w:tabs>
@@ -715,7 +715,7 @@
           <w:hyperlink w:anchor="_Toc346374650" w:history="1">
             <w:r>
               <w:rPr>
-                <w:rStyle w:val="Lienhypertexte"/>
+                <w:rStyle w:val="Hyperlink"/>
                 <w:noProof/>
               </w:rPr>
               <w:t>I. Composition des pages</w:t>
@@ -772,7 +772,7 @@
         </w:p>
         <w:p>
           <w:pPr>
-            <w:pStyle w:val="TM1"/>
+            <w:pStyle w:val="TOC1"/>
             <w:tabs>
               <w:tab w:val="right" w:leader="dot" w:pos="9062"/>
             </w:tabs>
@@ -785,7 +785,7 @@
           <w:hyperlink w:anchor="_Toc346374651" w:history="1">
             <w:r>
               <w:rPr>
-                <w:rStyle w:val="Lienhypertexte"/>
+                <w:rStyle w:val="Hyperlink"/>
                 <w:noProof/>
                 <w:shd w:val="clear" w:color="auto" w:fill="FFFFFF"/>
               </w:rPr>
@@ -843,7 +843,7 @@
         </w:p>
         <w:p>
           <w:pPr>
-            <w:pStyle w:val="TM1"/>
+            <w:pStyle w:val="TOC1"/>
             <w:tabs>
               <w:tab w:val="right" w:leader="dot" w:pos="9062"/>
             </w:tabs>
@@ -856,7 +856,7 @@
           <w:hyperlink w:anchor="_Toc346374652" w:history="1">
             <w:r>
               <w:rPr>
-                <w:rStyle w:val="Lienhypertexte"/>
+                <w:rStyle w:val="Hyperlink"/>
                 <w:noProof/>
               </w:rPr>
               <w:t>III. Code (recherche.php / saisieunevisite.php)</w:t>
@@ -913,7 +913,7 @@
         </w:p>
         <w:p>
           <w:pPr>
-            <w:pStyle w:val="TM2"/>
+            <w:pStyle w:val="TOC2"/>
             <w:tabs>
               <w:tab w:val="right" w:leader="dot" w:pos="9062"/>
             </w:tabs>
@@ -926,7 +926,7 @@
           <w:hyperlink w:anchor="_Toc346374653" w:history="1">
             <w:r>
               <w:rPr>
-                <w:rStyle w:val="Lienhypertexte"/>
+                <w:rStyle w:val="Hyperlink"/>
                 <w:noProof/>
               </w:rPr>
               <w:t>a) recherche.php</w:t>
@@ -983,7 +983,7 @@
         </w:p>
         <w:p>
           <w:pPr>
-            <w:pStyle w:val="TM2"/>
+            <w:pStyle w:val="TOC2"/>
             <w:tabs>
               <w:tab w:val="right" w:leader="dot" w:pos="9062"/>
             </w:tabs>
@@ -996,7 +996,7 @@
           <w:hyperlink w:anchor="_Toc346374654" w:history="1">
             <w:r>
               <w:rPr>
-                <w:rStyle w:val="Lienhypertexte"/>
+                <w:rStyle w:val="Hyperlink"/>
                 <w:noProof/>
               </w:rPr>
               <w:t>b) saisieunevisite.php</w:t>
@@ -1053,7 +1053,7 @@
         </w:p>
         <w:p>
           <w:pPr>
-            <w:pStyle w:val="TM1"/>
+            <w:pStyle w:val="TOC1"/>
             <w:tabs>
               <w:tab w:val="right" w:leader="dot" w:pos="9062"/>
             </w:tabs>
@@ -1066,7 +1066,7 @@
           <w:hyperlink w:anchor="_Toc346374655" w:history="1">
             <w:r>
               <w:rPr>
-                <w:rStyle w:val="Lienhypertexte"/>
+                <w:rStyle w:val="Hyperlink"/>
                 <w:noProof/>
               </w:rPr>
               <w:t>IV. Captures écrans</w:t>
@@ -1123,7 +1123,7 @@
         </w:p>
         <w:p>
           <w:pPr>
-            <w:pStyle w:val="TM2"/>
+            <w:pStyle w:val="TOC2"/>
             <w:tabs>
               <w:tab w:val="right" w:leader="dot" w:pos="9062"/>
             </w:tabs>
@@ -1136,7 +1136,7 @@
           <w:hyperlink w:anchor="_Toc346374656" w:history="1">
             <w:r>
               <w:rPr>
-                <w:rStyle w:val="Lienhypertexte"/>
+                <w:rStyle w:val="Hyperlink"/>
                 <w:noProof/>
               </w:rPr>
               <w:t>a) base.php</w:t>
@@ -1193,7 +1193,7 @@
         </w:p>
         <w:p>
           <w:pPr>
-            <w:pStyle w:val="TM2"/>
+            <w:pStyle w:val="TOC2"/>
             <w:tabs>
               <w:tab w:val="right" w:leader="dot" w:pos="9062"/>
             </w:tabs>
@@ -1206,7 +1206,7 @@
           <w:hyperlink w:anchor="_Toc346374657" w:history="1">
             <w:r>
               <w:rPr>
-                <w:rStyle w:val="Lienhypertexte"/>
+                <w:rStyle w:val="Hyperlink"/>
                 <w:noProof/>
               </w:rPr>
               <w:t>b) consultcat.php</w:t>
@@ -1263,7 +1263,7 @@
         </w:p>
         <w:p>
           <w:pPr>
-            <w:pStyle w:val="TM2"/>
+            <w:pStyle w:val="TOC2"/>
             <w:tabs>
               <w:tab w:val="right" w:leader="dot" w:pos="9062"/>
             </w:tabs>
@@ -1276,7 +1276,7 @@
           <w:hyperlink w:anchor="_Toc346374658" w:history="1">
             <w:r>
               <w:rPr>
-                <w:rStyle w:val="Lienhypertexte"/>
+                <w:rStyle w:val="Hyperlink"/>
                 <w:noProof/>
               </w:rPr>
               <w:t>c) consultprix.php</w:t>
@@ -1333,7 +1333,7 @@
         </w:p>
         <w:p>
           <w:pPr>
-            <w:pStyle w:val="TM2"/>
+            <w:pStyle w:val="TOC2"/>
             <w:tabs>
               <w:tab w:val="right" w:leader="dot" w:pos="9062"/>
             </w:tabs>
@@ -1346,7 +1346,7 @@
           <w:hyperlink w:anchor="_Toc346374659" w:history="1">
             <w:r>
               <w:rPr>
-                <w:rStyle w:val="Lienhypertexte"/>
+                <w:rStyle w:val="Hyperlink"/>
                 <w:noProof/>
               </w:rPr>
               <w:t>d) detailbien.php</w:t>
@@ -1403,7 +1403,7 @@
         </w:p>
         <w:p>
           <w:pPr>
-            <w:pStyle w:val="TM2"/>
+            <w:pStyle w:val="TOC2"/>
             <w:tabs>
               <w:tab w:val="right" w:leader="dot" w:pos="9062"/>
             </w:tabs>
@@ -1416,7 +1416,7 @@
           <w:hyperlink w:anchor="_Toc346374660" w:history="1">
             <w:r>
               <w:rPr>
-                <w:rStyle w:val="Lienhypertexte"/>
+                <w:rStyle w:val="Hyperlink"/>
                 <w:noProof/>
               </w:rPr>
               <w:t>e) recherche.php</w:t>
@@ -1473,7 +1473,7 @@
         </w:p>
         <w:p>
           <w:pPr>
-            <w:pStyle w:val="TM2"/>
+            <w:pStyle w:val="TOC2"/>
             <w:tabs>
               <w:tab w:val="right" w:leader="dot" w:pos="9062"/>
             </w:tabs>
@@ -1486,7 +1486,7 @@
           <w:hyperlink w:anchor="_Toc346374661" w:history="1">
             <w:r>
               <w:rPr>
-                <w:rStyle w:val="Lienhypertexte"/>
+                <w:rStyle w:val="Hyperlink"/>
                 <w:noProof/>
               </w:rPr>
               <w:t>f) saisieunevisite.php</w:t>
@@ -1564,22 +1564,30 @@
     </w:p>
     <w:p>
       <w:pPr>
-        <w:pStyle w:val="Titre1"/>
+        <w:pStyle w:val="Heading1"/>
         <w:rPr>
           <w:sz w:val="36"/>
           <w:szCs w:val="36"/>
+          <w:lang w:val="en-US"/>
         </w:rPr>
       </w:pPr>
       <w:r>
         <w:rPr>
           <w:sz w:val="36"/>
           <w:szCs w:val="36"/>
+          <w:lang w:val="en-US"/>
         </w:rPr>
         <w:lastRenderedPageBreak/>
         <w:t>Introduction</w:t>
       </w:r>
     </w:p>
-    <w:p/>
+    <w:p>
+      <w:pPr>
+        <w:rPr>
+          <w:lang w:val="en-US"/>
+        </w:rPr>
+      </w:pPr>
+    </w:p>
     <w:p>
       <w:pPr>
         <w:jc w:val="both"/>
@@ -1614,7 +1622,7 @@
       </w:r>
       <w:r>
         <w:rPr>
-          <w:rStyle w:val="lev"/>
+          <w:rStyle w:val="Strong"/>
           <w:b w:val="0"/>
           <w:sz w:val="24"/>
           <w:szCs w:val="24"/>
@@ -1628,49 +1636,51 @@
           <w:szCs w:val="24"/>
           <w:lang w:val="en-US"/>
         </w:rPr>
-        <w:t xml:space="preserve"> is a distributed crash management system that is responsible for coordinating the communication between a fire station coordinator (FSC) and a police station coordinator (PSC) to handle a crisis in a timely manner. Internal communication among the police personnel (including the PSC) is outside the scope of the desired system. The same assumption applies to the fire personnel (including the FSC). Information regarding the crisis as it pertains to the tasks of the coordinators will be updated and maintained during and after the crisis.</w:t>
-      </w:r>
-    </w:p>
-    <w:p>
-      <w:pPr>
-        <w:jc w:val="both"/>
+        <w:t xml:space="preserve"> is a distributed crash management system that </w:t>
+      </w:r>
+      <w:r>
         <w:rPr>
           <w:sz w:val="24"/>
           <w:szCs w:val="24"/>
           <w:lang w:val="en-US"/>
         </w:rPr>
-      </w:pPr>
+        <w:t xml:space="preserve">has been </w:t>
+      </w:r>
+      <w:proofErr w:type="spellStart"/>
       <w:r>
         <w:rPr>
           <w:sz w:val="24"/>
           <w:szCs w:val="24"/>
           <w:lang w:val="en-US"/>
         </w:rPr>
-        <w:tab/>
-      </w:r>
+        <w:t>imaginated</w:t>
+      </w:r>
+      <w:proofErr w:type="spellEnd"/>
       <w:r>
         <w:rPr>
           <w:sz w:val="24"/>
           <w:szCs w:val="24"/>
           <w:lang w:val="en-US"/>
         </w:rPr>
-        <w:t xml:space="preserve">We are responsible </w:t>
-      </w:r>
-      <w:r>
+        <w:t xml:space="preserve"> for coordinating the communication between a fire station coordinator (FSC) and a police station coordinator (PSC) to handle a crisis in a timely manner. Internal communication among the police personnel (including the PSC) is outside the scope of the desired system. The same assumption applies to the fire personnel (including the FSC). Information regarding the crisis as it pertains to the tasks of the coordinators will be updated and maintained during and after the crisis.</w:t>
+      </w:r>
+    </w:p>
+    <w:p>
+      <w:pPr>
+        <w:jc w:val="both"/>
         <w:rPr>
           <w:sz w:val="24"/>
           <w:szCs w:val="24"/>
           <w:lang w:val="en-US"/>
         </w:rPr>
-        <w:t>to propose a solution to this problem</w:t>
-      </w:r>
+      </w:pPr>
       <w:r>
         <w:rPr>
           <w:sz w:val="24"/>
           <w:szCs w:val="24"/>
           <w:lang w:val="en-US"/>
         </w:rPr>
-        <w:t>.</w:t>
+        <w:tab/>
       </w:r>
       <w:r>
         <w:rPr>
@@ -1678,7 +1688,49 @@
           <w:szCs w:val="24"/>
           <w:lang w:val="en-US"/>
         </w:rPr>
-        <w:t xml:space="preserve"> This report include our analysis.</w:t>
+        <w:t xml:space="preserve">We are responsible </w:t>
+      </w:r>
+      <w:r>
+        <w:rPr>
+          <w:sz w:val="24"/>
+          <w:szCs w:val="24"/>
+          <w:lang w:val="en-US"/>
+        </w:rPr>
+        <w:t>to propose a solution to this problem</w:t>
+      </w:r>
+      <w:r>
+        <w:rPr>
+          <w:sz w:val="24"/>
+          <w:szCs w:val="24"/>
+          <w:lang w:val="en-US"/>
+        </w:rPr>
+        <w:t>.</w:t>
+      </w:r>
+      <w:r>
+        <w:rPr>
+          <w:sz w:val="24"/>
+          <w:szCs w:val="24"/>
+          <w:lang w:val="en-US"/>
+        </w:rPr>
+        <w:t xml:space="preserve"> </w:t>
+      </w:r>
+      <w:proofErr w:type="gramStart"/>
+      <w:r>
+        <w:rPr>
+          <w:sz w:val="24"/>
+          <w:szCs w:val="24"/>
+          <w:lang w:val="en-US"/>
+        </w:rPr>
+        <w:t>This report include</w:t>
+      </w:r>
+      <w:proofErr w:type="gramEnd"/>
+      <w:r>
+        <w:rPr>
+          <w:sz w:val="24"/>
+          <w:szCs w:val="24"/>
+          <w:lang w:val="en-US"/>
+        </w:rPr>
+        <w:t xml:space="preserve"> our analysis.</w:t>
       </w:r>
     </w:p>
     <w:p>
@@ -1696,7 +1748,7 @@
     </w:p>
     <w:p>
       <w:pPr>
-        <w:pStyle w:val="Titre1"/>
+        <w:pStyle w:val="Heading1"/>
         <w:rPr>
           <w:sz w:val="36"/>
           <w:szCs w:val="36"/>
@@ -1728,7 +1780,7 @@
     <w:p/>
     <w:p>
       <w:pPr>
-        <w:pStyle w:val="Titre2"/>
+        <w:pStyle w:val="Heading2"/>
       </w:pPr>
       <w:r>
         <w:t xml:space="preserve">a) </w:t>
@@ -1745,7 +1797,7 @@
     <w:p/>
     <w:p>
       <w:pPr>
-        <w:pStyle w:val="Titre2"/>
+        <w:pStyle w:val="Heading2"/>
       </w:pPr>
       <w:r>
         <w:rPr>
@@ -1809,77 +1861,217 @@
     </w:p>
     <w:p>
       <w:pPr>
-        <w:pStyle w:val="Titre2"/>
-      </w:pPr>
-    </w:p>
-    <w:p>
-      <w:pPr>
-        <w:pStyle w:val="Titre2"/>
-      </w:pPr>
-    </w:p>
-    <w:p>
-      <w:pPr>
-        <w:pStyle w:val="Titre2"/>
-      </w:pPr>
-    </w:p>
-    <w:p>
-      <w:pPr>
-        <w:pStyle w:val="Titre2"/>
-      </w:pPr>
-    </w:p>
-    <w:p>
-      <w:pPr>
-        <w:pStyle w:val="Titre2"/>
-      </w:pPr>
-    </w:p>
-    <w:p>
-      <w:pPr>
-        <w:pStyle w:val="Titre2"/>
-      </w:pPr>
-    </w:p>
-    <w:p>
-      <w:pPr>
-        <w:pStyle w:val="Titre2"/>
-      </w:pPr>
-    </w:p>
-    <w:p>
-      <w:pPr>
-        <w:pStyle w:val="Titre2"/>
-      </w:pPr>
-    </w:p>
-    <w:p>
-      <w:pPr>
-        <w:pStyle w:val="Titre2"/>
-      </w:pPr>
-    </w:p>
-    <w:p>
-      <w:pPr>
-        <w:pStyle w:val="Titre2"/>
-      </w:pPr>
-    </w:p>
-    <w:p>
-      <w:pPr>
-        <w:pStyle w:val="Titre2"/>
-      </w:pPr>
-    </w:p>
-    <w:p>
-      <w:pPr>
-        <w:rPr>
-          <w:rFonts w:asciiTheme="majorHAnsi" w:eastAsiaTheme="majorEastAsia" w:hAnsiTheme="majorHAnsi" w:cstheme="majorBidi"/>
-          <w:b/>
-          <w:bCs/>
-          <w:color w:val="0F6FC6" w:themeColor="accent1"/>
-          <w:sz w:val="26"/>
-          <w:szCs w:val="26"/>
-        </w:rPr>
-      </w:pPr>
-      <w:r>
+        <w:pStyle w:val="Heading2"/>
+      </w:pPr>
+    </w:p>
+    <w:p>
+      <w:pPr>
+        <w:pStyle w:val="Heading2"/>
+      </w:pPr>
+    </w:p>
+    <w:p>
+      <w:pPr>
+        <w:pStyle w:val="Heading2"/>
+      </w:pPr>
+    </w:p>
+    <w:p>
+      <w:pPr>
+        <w:pStyle w:val="Heading2"/>
+      </w:pPr>
+    </w:p>
+    <w:p>
+      <w:pPr>
+        <w:pStyle w:val="Heading2"/>
+      </w:pPr>
+    </w:p>
+    <w:p>
+      <w:pPr>
+        <w:pStyle w:val="Heading2"/>
+      </w:pPr>
+    </w:p>
+    <w:p>
+      <w:pPr>
+        <w:pStyle w:val="Heading2"/>
+      </w:pPr>
+    </w:p>
+    <w:p>
+      <w:pPr>
+        <w:pStyle w:val="Heading2"/>
+      </w:pPr>
+    </w:p>
+    <w:p>
+      <w:pPr>
+        <w:pStyle w:val="Heading2"/>
+      </w:pPr>
+    </w:p>
+    <w:p>
+      <w:pPr>
+        <w:pStyle w:val="Heading2"/>
+      </w:pPr>
+    </w:p>
+    <w:p>
+      <w:pPr>
+        <w:pStyle w:val="Heading2"/>
+      </w:pPr>
+    </w:p>
+    <w:p/>
+    <w:p/>
+    <w:p/>
+    <w:p>
+      <w:pPr>
+        <w:rPr>
+          <w:lang w:val="en-US"/>
+        </w:rPr>
+      </w:pPr>
+      <w:r>
+        <w:tab/>
+      </w:r>
+      <w:r>
+        <w:rPr>
+          <w:lang w:val="en-US"/>
+        </w:rPr>
+        <w:t xml:space="preserve">At the moment, the </w:t>
+      </w:r>
+      <w:r>
+        <w:rPr>
+          <w:lang w:val="en-US"/>
+        </w:rPr>
+        <w:t xml:space="preserve">proceed to held a crisis is this </w:t>
+      </w:r>
+      <w:proofErr w:type="gramStart"/>
+      <w:r>
+        <w:rPr>
+          <w:lang w:val="en-US"/>
+        </w:rPr>
+        <w:t>one :</w:t>
+      </w:r>
+      <w:proofErr w:type="gramEnd"/>
+    </w:p>
+    <w:p>
+      <w:pPr>
+        <w:rPr>
+          <w:lang w:val="en-US"/>
+        </w:rPr>
+      </w:pPr>
+      <w:r>
+        <w:rPr>
+          <w:lang w:val="en-US"/>
+        </w:rPr>
+        <w:t xml:space="preserve">- A witness (or a victim) calls the Fire Station or the Police Station and gives </w:t>
+      </w:r>
+      <w:proofErr w:type="spellStart"/>
+      <w:r>
+        <w:rPr>
+          <w:lang w:val="en-US"/>
+        </w:rPr>
+        <w:t>informations</w:t>
+      </w:r>
+      <w:proofErr w:type="spellEnd"/>
+      <w:r>
+        <w:rPr>
+          <w:lang w:val="en-US"/>
+        </w:rPr>
+        <w:t xml:space="preserve"> of the situation occurring.</w:t>
+      </w:r>
+    </w:p>
+    <w:p>
+      <w:pPr>
+        <w:rPr>
+          <w:lang w:val="en-US"/>
+        </w:rPr>
+      </w:pPr>
+      <w:r>
+        <w:rPr>
+          <w:lang w:val="en-US"/>
+        </w:rPr>
+        <w:t>- Both of Fire Station Coordinator and Police Station Coordinator have to determinate how many resources they have to send, and the strategy they want to apply</w:t>
+      </w:r>
+    </w:p>
+    <w:p>
+      <w:pPr>
+        <w:rPr>
+          <w:lang w:val="en-US"/>
+        </w:rPr>
+      </w:pPr>
+      <w:r>
+        <w:rPr>
+          <w:lang w:val="en-US"/>
+        </w:rPr>
+        <w:lastRenderedPageBreak/>
+        <w:t xml:space="preserve">- Then they give these </w:t>
+      </w:r>
+      <w:proofErr w:type="spellStart"/>
+      <w:r>
+        <w:rPr>
+          <w:lang w:val="en-US"/>
+        </w:rPr>
+        <w:t>informations</w:t>
+      </w:r>
+      <w:proofErr w:type="spellEnd"/>
+      <w:r>
+        <w:rPr>
+          <w:lang w:val="en-US"/>
+        </w:rPr>
+        <w:t xml:space="preserve"> to policemen and firemen on the field. Both policemen and firemen can give updates about the situation to the coordinators.</w:t>
+      </w:r>
+    </w:p>
+    <w:p>
+      <w:pPr>
+        <w:rPr>
+          <w:lang w:val="en-US"/>
+        </w:rPr>
+      </w:pPr>
+      <w:r>
+        <w:rPr>
+          <w:lang w:val="en-US"/>
+        </w:rPr>
+        <w:t xml:space="preserve">- When new </w:t>
+      </w:r>
+      <w:proofErr w:type="spellStart"/>
+      <w:r>
+        <w:rPr>
+          <w:lang w:val="en-US"/>
+        </w:rPr>
+        <w:t>informations</w:t>
+      </w:r>
+      <w:proofErr w:type="spellEnd"/>
+      <w:r>
+        <w:rPr>
+          <w:lang w:val="en-US"/>
+        </w:rPr>
+        <w:t xml:space="preserve"> are collected, coordinators might update their strategies to resolve the crisis. If they do, they have to inform policemen and firemen about the new strategy to apply. </w:t>
+      </w:r>
+    </w:p>
+    <w:p>
+      <w:pPr>
+        <w:rPr>
+          <w:lang w:val="en-US"/>
+        </w:rPr>
+      </w:pPr>
+      <w:r>
+        <w:rPr>
+          <w:lang w:val="en-US"/>
+        </w:rPr>
+        <w:tab/>
+        <w:t>The 2 last steps can be repeated many times.</w:t>
+      </w:r>
+    </w:p>
+    <w:p>
+      <w:pPr>
+        <w:rPr>
+          <w:lang w:val="en-US"/>
+        </w:rPr>
+      </w:pPr>
+      <w:r>
+        <w:rPr>
+          <w:lang w:val="en-US"/>
+        </w:rPr>
         <w:br w:type="page"/>
       </w:r>
     </w:p>
     <w:p>
       <w:pPr>
-        <w:pStyle w:val="Titre2"/>
+        <w:pStyle w:val="Heading2"/>
       </w:pPr>
       <w:r>
         <w:lastRenderedPageBreak/>
@@ -1905,7 +2097,7 @@
     </w:p>
     <w:p>
       <w:pPr>
-        <w:pStyle w:val="Titre1"/>
+        <w:pStyle w:val="Heading1"/>
         <w:rPr>
           <w:sz w:val="36"/>
           <w:szCs w:val="36"/>
@@ -1985,6 +2177,9 @@
         </w:rPr>
       </w:pPr>
       <w:r>
+        <w:rPr>
+          <w:lang w:val="en-US"/>
+        </w:rPr>
         <w:tab/>
       </w:r>
       <w:r>
@@ -1996,85 +2191,85 @@
       <w:r>
         <w:rPr>
           <w:rStyle w:val="hps"/>
-          <w:lang/>
+          <w:lang w:val="en-US"/>
         </w:rPr>
         <w:t>is</w:t>
       </w:r>
       <w:r>
         <w:rPr>
-          <w:lang/>
+          <w:lang w:val="en-US"/>
         </w:rPr>
         <w:t xml:space="preserve"> </w:t>
       </w:r>
       <w:r>
         <w:rPr>
           <w:rStyle w:val="hps"/>
-          <w:lang/>
+          <w:lang w:val="en-US"/>
         </w:rPr>
         <w:t>a set of scenarios</w:t>
       </w:r>
       <w:r>
         <w:rPr>
-          <w:lang/>
+          <w:lang w:val="en-US"/>
         </w:rPr>
         <w:t xml:space="preserve"> </w:t>
       </w:r>
       <w:r>
         <w:rPr>
           <w:rStyle w:val="hps"/>
-          <w:lang/>
+          <w:lang w:val="en-US"/>
         </w:rPr>
         <w:t>that the system must</w:t>
       </w:r>
       <w:r>
         <w:rPr>
-          <w:lang/>
+          <w:lang w:val="en-US"/>
         </w:rPr>
         <w:t xml:space="preserve"> </w:t>
       </w:r>
       <w:r>
         <w:rPr>
           <w:rStyle w:val="hps"/>
-          <w:lang/>
+          <w:lang w:val="en-US"/>
         </w:rPr>
         <w:t>perform</w:t>
       </w:r>
       <w:r>
         <w:rPr>
-          <w:lang/>
+          <w:lang w:val="en-US"/>
         </w:rPr>
         <w:t xml:space="preserve"> </w:t>
       </w:r>
       <w:r>
         <w:rPr>
           <w:rStyle w:val="hps"/>
-          <w:lang/>
+          <w:lang w:val="en-US"/>
         </w:rPr>
         <w:t>to produce</w:t>
       </w:r>
       <w:r>
         <w:rPr>
-          <w:lang/>
+          <w:lang w:val="en-US"/>
         </w:rPr>
         <w:t xml:space="preserve"> </w:t>
       </w:r>
       <w:r>
         <w:rPr>
           <w:rStyle w:val="hps"/>
-          <w:lang/>
+          <w:lang w:val="en-US"/>
         </w:rPr>
         <w:t>an observable result</w:t>
       </w:r>
       <w:r>
         <w:rPr>
-          <w:lang/>
+          <w:lang w:val="en-US"/>
         </w:rPr>
         <w:t xml:space="preserve"> </w:t>
       </w:r>
       <w:r>
         <w:rPr>
           <w:rStyle w:val="hps"/>
-          <w:lang/>
+          <w:lang w:val="en-US"/>
         </w:rPr>
         <w:t>by an actor.</w:t>
       </w:r>
@@ -2166,7 +2361,7 @@
     </w:p>
     <w:p>
       <w:pPr>
-        <w:pStyle w:val="Titre1"/>
+        <w:pStyle w:val="Heading1"/>
         <w:rPr>
           <w:sz w:val="36"/>
           <w:szCs w:val="36"/>
@@ -2260,7 +2455,7 @@
     </w:p>
     <w:p>
       <w:pPr>
-        <w:pStyle w:val="Titre1"/>
+        <w:pStyle w:val="Heading1"/>
         <w:rPr>
           <w:sz w:val="36"/>
           <w:szCs w:val="36"/>
@@ -2340,7 +2535,7 @@
     </w:p>
     <w:p>
       <w:pPr>
-        <w:pStyle w:val="Titre1"/>
+        <w:pStyle w:val="Heading1"/>
         <w:rPr>
           <w:sz w:val="36"/>
           <w:szCs w:val="36"/>
@@ -2410,7 +2605,7 @@
     </w:p>
     <w:p>
       <w:pPr>
-        <w:pStyle w:val="Titre1"/>
+        <w:pStyle w:val="Heading1"/>
         <w:rPr>
           <w:sz w:val="36"/>
           <w:szCs w:val="36"/>
@@ -2458,6 +2653,9 @@
         </w:rPr>
       </w:pPr>
       <w:r>
+        <w:rPr>
+          <w:lang w:val="en-US"/>
+        </w:rPr>
         <w:tab/>
       </w:r>
       <w:r>
@@ -2466,6 +2664,7 @@
         </w:rPr>
         <w:t xml:space="preserve">We have </w:t>
       </w:r>
+      <w:proofErr w:type="spellStart"/>
       <w:r>
         <w:rPr>
           <w:lang w:val="en-US"/>
@@ -2476,7 +2675,38 @@
         <w:rPr>
           <w:lang w:val="en-US"/>
         </w:rPr>
-        <w:t xml:space="preserve"> two sequence system diagram. The first one illustrate the use case "Handle Crisis" and the second one illustrate the use case "Historic".</w:t>
+        <w:t>ped</w:t>
+      </w:r>
+      <w:proofErr w:type="spellEnd"/>
+      <w:r>
+        <w:rPr>
+          <w:lang w:val="en-US"/>
+        </w:rPr>
+        <w:t xml:space="preserve"> two sequence system diagram. The first one illustrate</w:t>
+      </w:r>
+      <w:r>
+        <w:rPr>
+          <w:lang w:val="en-US"/>
+        </w:rPr>
+        <w:t>s</w:t>
+      </w:r>
+      <w:r>
+        <w:rPr>
+          <w:lang w:val="en-US"/>
+        </w:rPr>
+        <w:t xml:space="preserve"> the use case "Handle Crisis" and the second one illustrate</w:t>
+      </w:r>
+      <w:r>
+        <w:rPr>
+          <w:lang w:val="en-US"/>
+        </w:rPr>
+        <w:t>s</w:t>
+      </w:r>
+      <w:r>
+        <w:rPr>
+          <w:lang w:val="en-US"/>
+        </w:rPr>
+        <w:t xml:space="preserve"> the use case "Historic".</w:t>
       </w:r>
       <w:r>
         <w:rPr>
@@ -2488,7 +2718,7 @@
         <w:rPr>
           <w:lang w:val="en-US"/>
         </w:rPr>
-        <w:t xml:space="preserve">These diagrams determine the </w:t>
+        <w:t xml:space="preserve">These diagrams determine </w:t>
       </w:r>
       <w:proofErr w:type="spellStart"/>
       <w:r>
@@ -2508,22 +2738,67 @@
         <w:rPr>
           <w:lang w:val="en-US"/>
         </w:rPr>
-        <w:t xml:space="preserve"> exchange  between the user and the system.</w:t>
-      </w:r>
-    </w:p>
-    <w:p>
-      <w:pPr>
-        <w:pStyle w:val="Titre2"/>
-        <w:rPr>
-          <w:lang w:val="en-US"/>
-        </w:rPr>
-      </w:pPr>
-      <w:r>
-        <w:rPr>
-          <w:lang w:val="en-US"/>
-        </w:rPr>
-        <w:t xml:space="preserve">a) </w:t>
-      </w:r>
+        <w:t xml:space="preserve"> </w:t>
+      </w:r>
+      <w:proofErr w:type="gramStart"/>
+      <w:r>
+        <w:rPr>
+          <w:lang w:val="en-US"/>
+        </w:rPr>
+        <w:t>exchange</w:t>
+      </w:r>
+      <w:r>
+        <w:rPr>
+          <w:lang w:val="en-US"/>
+        </w:rPr>
+        <w:t>d</w:t>
+      </w:r>
+      <w:r>
+        <w:rPr>
+          <w:lang w:val="en-US"/>
+        </w:rPr>
+        <w:t xml:space="preserve">  between</w:t>
+      </w:r>
+      <w:proofErr w:type="gramEnd"/>
+      <w:r>
+        <w:rPr>
+          <w:lang w:val="en-US"/>
+        </w:rPr>
+        <w:t xml:space="preserve"> the user and the system.</w:t>
+      </w:r>
+    </w:p>
+    <w:p>
+      <w:pPr>
+        <w:rPr>
+          <w:lang w:val="en-US"/>
+        </w:rPr>
+      </w:pPr>
+      <w:r>
+        <w:rPr>
+          <w:lang w:val="en-US"/>
+        </w:rPr>
+        <w:br w:type="page"/>
+      </w:r>
+    </w:p>
+    <w:p>
+      <w:pPr>
+        <w:jc w:val="both"/>
+        <w:rPr>
+          <w:lang w:val="en-US"/>
+        </w:rPr>
+      </w:pPr>
+    </w:p>
+    <w:p>
+      <w:pPr>
+        <w:pStyle w:val="Heading2"/>
+        <w:numPr>
+          <w:ilvl w:val="0"/>
+          <w:numId w:val="8"/>
+        </w:numPr>
+        <w:rPr>
+          <w:lang w:val="en-US"/>
+        </w:rPr>
+      </w:pPr>
       <w:r>
         <w:rPr>
           <w:lang w:val="en-US"/>
@@ -2594,6 +2869,13 @@
         </w:rPr>
         <w:t xml:space="preserve"> of a new crisis.</w:t>
       </w:r>
+    </w:p>
+    <w:p>
+      <w:pPr>
+        <w:rPr>
+          <w:lang w:val="en-US"/>
+        </w:rPr>
+      </w:pPr>
     </w:p>
     <w:p>
       <w:pPr>
@@ -2636,7 +2918,7 @@
                   <pic:spPr bwMode="auto">
                     <a:xfrm>
                       <a:off x="0" y="0"/>
-                      <a:ext cx="4905085" cy="5682983"/>
+                      <a:ext cx="4899804" cy="5676181"/>
                     </a:xfrm>
                     <a:prstGeom prst="rect">
                       <a:avLst/>
@@ -2658,16 +2940,23 @@
     </w:p>
     <w:p>
       <w:pPr>
-        <w:pStyle w:val="Titre2"/>
-        <w:rPr>
-          <w:lang w:val="en-US"/>
-        </w:rPr>
-      </w:pPr>
-      <w:r>
-        <w:rPr>
-          <w:lang w:val="en-US"/>
-        </w:rPr>
-        <w:lastRenderedPageBreak/>
+        <w:pStyle w:val="Heading2"/>
+        <w:rPr>
+          <w:lang w:val="en-US"/>
+        </w:rPr>
+      </w:pPr>
+    </w:p>
+    <w:p>
+      <w:pPr>
+        <w:pStyle w:val="Heading2"/>
+        <w:rPr>
+          <w:lang w:val="en-US"/>
+        </w:rPr>
+      </w:pPr>
+      <w:r>
+        <w:rPr>
+          <w:lang w:val="en-US"/>
+        </w:rPr>
         <w:t>b) Sequence system diagram of the use case "Historic"</w:t>
       </w:r>
     </w:p>
@@ -2695,7 +2984,21 @@
           <w:lang w:val="en-US"/>
         </w:rPr>
         <w:tab/>
-        <w:t>This DSS represent the user (FSC or PSC) who want to see the historic of all the past crisis.</w:t>
+        <w:t xml:space="preserve">This DSS represent the user (FSC or PSC) who want to see the historic of </w:t>
+      </w:r>
+      <w:proofErr w:type="gramStart"/>
+      <w:r>
+        <w:rPr>
+          <w:lang w:val="en-US"/>
+        </w:rPr>
+        <w:t>all the</w:t>
+      </w:r>
+      <w:proofErr w:type="gramEnd"/>
+      <w:r>
+        <w:rPr>
+          <w:lang w:val="en-US"/>
+        </w:rPr>
+        <w:t xml:space="preserve"> past crisis.</w:t>
       </w:r>
     </w:p>
     <w:p>
@@ -2776,178 +3079,172 @@
           <w:szCs w:val="36"/>
         </w:rPr>
       </w:pPr>
-      <w:r>
+    </w:p>
+    <w:p>
+      <w:pPr>
+        <w:pStyle w:val="Heading1"/>
         <w:rPr>
           <w:sz w:val="36"/>
           <w:szCs w:val="36"/>
-        </w:rPr>
-        <w:br w:type="page"/>
-      </w:r>
-    </w:p>
-    <w:p>
-      <w:pPr>
-        <w:pStyle w:val="Titre1"/>
+          <w:lang w:val="en-US"/>
+        </w:rPr>
+      </w:pPr>
+      <w:r>
         <w:rPr>
           <w:sz w:val="36"/>
           <w:szCs w:val="36"/>
-          <w:lang w:val="en-US"/>
-        </w:rPr>
-      </w:pPr>
+        </w:rPr>
+        <w:t>VIII.</w:t>
+      </w:r>
       <w:r>
         <w:rPr>
           <w:sz w:val="36"/>
           <w:szCs w:val="36"/>
         </w:rPr>
-        <w:lastRenderedPageBreak/>
-        <w:t>VIII.</w:t>
+        <w:t xml:space="preserve"> </w:t>
       </w:r>
       <w:r>
         <w:rPr>
           <w:sz w:val="36"/>
           <w:szCs w:val="36"/>
-        </w:rPr>
-        <w:t xml:space="preserve"> </w:t>
+          <w:lang w:val="en-US"/>
+        </w:rPr>
+        <w:t>Sequence</w:t>
       </w:r>
       <w:r>
         <w:rPr>
           <w:sz w:val="36"/>
           <w:szCs w:val="36"/>
-          <w:lang w:val="en-US"/>
-        </w:rPr>
-        <w:t>Sequence</w:t>
+        </w:rPr>
+        <w:t xml:space="preserve"> </w:t>
       </w:r>
       <w:r>
         <w:rPr>
           <w:sz w:val="36"/>
           <w:szCs w:val="36"/>
+          <w:lang w:val="en-US"/>
+        </w:rPr>
+        <w:t>Diagram</w:t>
+      </w:r>
+    </w:p>
+    <w:p>
+      <w:pPr>
+        <w:rPr>
+          <w:lang w:val="en-US"/>
+        </w:rPr>
+      </w:pPr>
+    </w:p>
+    <w:p>
+      <w:pPr>
+        <w:jc w:val="both"/>
+        <w:rPr>
+          <w:lang w:val="en-US"/>
+        </w:rPr>
+      </w:pPr>
+      <w:r>
+        <w:rPr>
+          <w:lang w:val="en-US"/>
+        </w:rPr>
+        <w:tab/>
+      </w:r>
+      <w:r>
+        <w:rPr>
+          <w:lang w:val="en-US"/>
+        </w:rPr>
+        <w:t xml:space="preserve">We have </w:t>
+      </w:r>
+      <w:proofErr w:type="gramStart"/>
+      <w:r>
+        <w:rPr>
+          <w:lang w:val="en-US"/>
+        </w:rPr>
+        <w:t>develop</w:t>
+      </w:r>
+      <w:proofErr w:type="gramEnd"/>
+      <w:r>
+        <w:rPr>
+          <w:lang w:val="en-US"/>
+        </w:rPr>
+        <w:t xml:space="preserve"> two </w:t>
+      </w:r>
+      <w:r>
+        <w:rPr>
+          <w:lang w:val="en-US"/>
+        </w:rPr>
+        <w:t>sequence</w:t>
+      </w:r>
+      <w:r>
+        <w:rPr>
+          <w:lang w:val="en-US"/>
+        </w:rPr>
+        <w:t xml:space="preserve"> diagram</w:t>
+      </w:r>
+      <w:r>
+        <w:rPr>
+          <w:lang w:val="en-US"/>
+        </w:rPr>
+        <w:t xml:space="preserve"> who correspond to the two previous sequence system diagram. </w:t>
+      </w:r>
+      <w:r>
+        <w:rPr>
+          <w:lang w:val="en-US"/>
+        </w:rPr>
+        <w:t xml:space="preserve">These diagrams </w:t>
+      </w:r>
+      <w:r>
+        <w:rPr>
+          <w:lang w:val="en-US"/>
+        </w:rPr>
+        <w:t>describe how the object who compose the system colla</w:t>
+      </w:r>
+      <w:r>
+        <w:rPr>
+          <w:lang w:val="en-US"/>
+        </w:rPr>
+        <w:t>bo</w:t>
+      </w:r>
+      <w:r>
+        <w:rPr>
+          <w:lang w:val="en-US"/>
+        </w:rPr>
+        <w:t xml:space="preserve">rate for </w:t>
+      </w:r>
+      <w:proofErr w:type="spellStart"/>
+      <w:r>
+        <w:rPr>
+          <w:lang w:val="en-US"/>
+        </w:rPr>
+        <w:t>realise</w:t>
+      </w:r>
+      <w:proofErr w:type="spellEnd"/>
+      <w:r>
+        <w:rPr>
+          <w:lang w:val="en-US"/>
+        </w:rPr>
+        <w:t xml:space="preserve"> the </w:t>
+      </w:r>
+      <w:r>
+        <w:rPr>
+          <w:lang w:val="en-US"/>
+        </w:rPr>
+        <w:t>process</w:t>
+      </w:r>
+      <w:r>
+        <w:rPr>
+          <w:lang w:val="en-US"/>
+        </w:rPr>
+        <w:t>.</w:t>
+      </w:r>
+      <w:r>
+        <w:rPr>
+          <w:lang w:val="en-US"/>
         </w:rPr>
         <w:t xml:space="preserve"> </w:t>
       </w:r>
-      <w:r>
-        <w:rPr>
-          <w:sz w:val="36"/>
-          <w:szCs w:val="36"/>
-          <w:lang w:val="en-US"/>
-        </w:rPr>
-        <w:t>Diagram</w:t>
-      </w:r>
-    </w:p>
-    <w:p>
-      <w:pPr>
-        <w:rPr>
-          <w:lang w:val="en-US"/>
-        </w:rPr>
-      </w:pPr>
-    </w:p>
-    <w:p>
-      <w:pPr>
-        <w:jc w:val="both"/>
-        <w:rPr>
-          <w:lang w:val="en-US"/>
-        </w:rPr>
-      </w:pPr>
-      <w:r>
-        <w:rPr>
-          <w:lang w:val="en-US"/>
-        </w:rPr>
-        <w:tab/>
-      </w:r>
-      <w:r>
-        <w:rPr>
-          <w:lang w:val="en-US"/>
-        </w:rPr>
-        <w:t xml:space="preserve">We have </w:t>
-      </w:r>
-      <w:r>
-        <w:rPr>
-          <w:lang w:val="en-US"/>
-        </w:rPr>
-        <w:t>develop</w:t>
-      </w:r>
-      <w:r>
-        <w:rPr>
-          <w:lang w:val="en-US"/>
-        </w:rPr>
-        <w:t xml:space="preserve"> two </w:t>
-      </w:r>
-      <w:r>
-        <w:rPr>
-          <w:lang w:val="en-US"/>
-        </w:rPr>
-        <w:t>sequence</w:t>
-      </w:r>
-      <w:r>
-        <w:rPr>
-          <w:lang w:val="en-US"/>
-        </w:rPr>
-        <w:t xml:space="preserve"> diagram</w:t>
-      </w:r>
-      <w:r>
-        <w:rPr>
-          <w:lang w:val="en-US"/>
-        </w:rPr>
-        <w:t xml:space="preserve"> who correspond to the two previous sequence system diagram. </w:t>
-      </w:r>
-      <w:r>
-        <w:rPr>
-          <w:lang w:val="en-US"/>
-        </w:rPr>
-        <w:t xml:space="preserve">These diagrams </w:t>
-      </w:r>
-      <w:r>
-        <w:rPr>
-          <w:lang w:val="en-US"/>
-        </w:rPr>
-        <w:t>describe how the object who compose the system colla</w:t>
-      </w:r>
-      <w:r>
-        <w:rPr>
-          <w:lang w:val="en-US"/>
-        </w:rPr>
-        <w:t>bo</w:t>
-      </w:r>
-      <w:r>
-        <w:rPr>
-          <w:lang w:val="en-US"/>
-        </w:rPr>
-        <w:t xml:space="preserve">rate for </w:t>
-      </w:r>
-      <w:proofErr w:type="spellStart"/>
-      <w:r>
-        <w:rPr>
-          <w:lang w:val="en-US"/>
-        </w:rPr>
-        <w:t>realise</w:t>
-      </w:r>
-      <w:proofErr w:type="spellEnd"/>
-      <w:r>
-        <w:rPr>
-          <w:lang w:val="en-US"/>
-        </w:rPr>
-        <w:t xml:space="preserve"> the </w:t>
-      </w:r>
-      <w:r>
-        <w:rPr>
-          <w:lang w:val="en-US"/>
-        </w:rPr>
-        <w:t>process</w:t>
-      </w:r>
-      <w:r>
-        <w:rPr>
-          <w:lang w:val="en-US"/>
-        </w:rPr>
-        <w:t>.</w:t>
-      </w:r>
-      <w:r>
-        <w:rPr>
-          <w:lang w:val="en-US"/>
-        </w:rPr>
-        <w:t xml:space="preserve"> </w:t>
-      </w:r>
-    </w:p>
-    <w:p>
-      <w:pPr>
-        <w:pStyle w:val="Titre2"/>
+    </w:p>
+    <w:p>
+      <w:pPr>
+        <w:pStyle w:val="Heading2"/>
         <w:rPr>
           <w:lang w:val="en-US"/>
         </w:rPr>
@@ -3051,16 +3348,15 @@
     </w:p>
     <w:p>
       <w:pPr>
-        <w:pStyle w:val="Titre2"/>
-        <w:rPr>
-          <w:lang w:val="en-US"/>
-        </w:rPr>
-      </w:pPr>
-      <w:r>
-        <w:rPr>
-          <w:lang w:val="en-US"/>
-        </w:rPr>
-        <w:lastRenderedPageBreak/>
+        <w:pStyle w:val="Heading2"/>
+        <w:rPr>
+          <w:lang w:val="en-US"/>
+        </w:rPr>
+      </w:pPr>
+      <w:r>
+        <w:rPr>
+          <w:lang w:val="en-US"/>
+        </w:rPr>
         <w:t>b) Sequence diagram of the use case "Historic"</w:t>
       </w:r>
     </w:p>
@@ -3378,7 +3674,7 @@
         </w:tcPr>
         <w:p>
           <w:pPr>
-            <w:pStyle w:val="Pieddepage"/>
+            <w:pStyle w:val="Footer"/>
             <w:jc w:val="right"/>
           </w:pPr>
           <w:sdt>
@@ -3409,7 +3705,7 @@
         </w:tcPr>
         <w:p>
           <w:pPr>
-            <w:pStyle w:val="En-tte"/>
+            <w:pStyle w:val="Header"/>
             <w:rPr>
               <w:color w:val="FFFFFF" w:themeColor="background1"/>
             </w:rPr>
@@ -3428,7 +3724,7 @@
               <w:noProof/>
               <w:color w:val="FFFFFF" w:themeColor="background1"/>
             </w:rPr>
-            <w:t>17</w:t>
+            <w:t>18</w:t>
           </w:r>
           <w:r>
             <w:rPr>
@@ -3443,7 +3739,7 @@
   </w:tbl>
   <w:p>
     <w:pPr>
-      <w:pStyle w:val="Pieddepage"/>
+      <w:pStyle w:val="Footer"/>
     </w:pPr>
   </w:p>
   <w:p/>
@@ -3505,7 +3801,7 @@
         </w:tcPr>
         <w:p>
           <w:pPr>
-            <w:pStyle w:val="En-tte"/>
+            <w:pStyle w:val="Header"/>
             <w:jc w:val="right"/>
             <w:rPr>
               <w:bCs/>
@@ -3591,7 +3887,7 @@
             </w:tcPr>
             <w:p>
               <w:pPr>
-                <w:pStyle w:val="En-tte"/>
+                <w:pStyle w:val="Header"/>
                 <w:rPr>
                   <w:color w:val="FFFFFF" w:themeColor="background1"/>
                 </w:rPr>
@@ -3610,7 +3906,7 @@
   </w:tbl>
   <w:p>
     <w:pPr>
-      <w:pStyle w:val="En-tte"/>
+      <w:pStyle w:val="Header"/>
     </w:pPr>
   </w:p>
   <w:p/>
@@ -4089,6 +4385,95 @@
     </w:lvl>
   </w:abstractNum>
   <w:abstractNum w:abstractNumId="5">
+    <w:nsid w:val="3CA010F4"/>
+    <w:multiLevelType w:val="hybridMultilevel"/>
+    <w:tmpl w:val="955EC274"/>
+    <w:lvl w:ilvl="0" w:tplc="040C0017">
+      <w:start w:val="1"/>
+      <w:numFmt w:val="lowerLetter"/>
+      <w:lvlText w:val="%1)"/>
+      <w:lvlJc w:val="left"/>
+      <w:pPr>
+        <w:ind w:left="720" w:hanging="360"/>
+      </w:pPr>
+      <w:rPr>
+        <w:rFonts w:hint="default"/>
+      </w:rPr>
+    </w:lvl>
+    <w:lvl w:ilvl="1" w:tplc="040C0019" w:tentative="1">
+      <w:start w:val="1"/>
+      <w:numFmt w:val="lowerLetter"/>
+      <w:lvlText w:val="%2."/>
+      <w:lvlJc w:val="left"/>
+      <w:pPr>
+        <w:ind w:left="1440" w:hanging="360"/>
+      </w:pPr>
+    </w:lvl>
+    <w:lvl w:ilvl="2" w:tplc="040C001B" w:tentative="1">
+      <w:start w:val="1"/>
+      <w:numFmt w:val="lowerRoman"/>
+      <w:lvlText w:val="%3."/>
+      <w:lvlJc w:val="right"/>
+      <w:pPr>
+        <w:ind w:left="2160" w:hanging="180"/>
+      </w:pPr>
+    </w:lvl>
+    <w:lvl w:ilvl="3" w:tplc="040C000F" w:tentative="1">
+      <w:start w:val="1"/>
+      <w:numFmt w:val="decimal"/>
+      <w:lvlText w:val="%4."/>
+      <w:lvlJc w:val="left"/>
+      <w:pPr>
+        <w:ind w:left="2880" w:hanging="360"/>
+      </w:pPr>
+    </w:lvl>
+    <w:lvl w:ilvl="4" w:tplc="040C0019" w:tentative="1">
+      <w:start w:val="1"/>
+      <w:numFmt w:val="lowerLetter"/>
+      <w:lvlText w:val="%5."/>
+      <w:lvlJc w:val="left"/>
+      <w:pPr>
+        <w:ind w:left="3600" w:hanging="360"/>
+      </w:pPr>
+    </w:lvl>
+    <w:lvl w:ilvl="5" w:tplc="040C001B" w:tentative="1">
+      <w:start w:val="1"/>
+      <w:numFmt w:val="lowerRoman"/>
+      <w:lvlText w:val="%6."/>
+      <w:lvlJc w:val="right"/>
+      <w:pPr>
+        <w:ind w:left="4320" w:hanging="180"/>
+      </w:pPr>
+    </w:lvl>
+    <w:lvl w:ilvl="6" w:tplc="040C000F" w:tentative="1">
+      <w:start w:val="1"/>
+      <w:numFmt w:val="decimal"/>
+      <w:lvlText w:val="%7."/>
+      <w:lvlJc w:val="left"/>
+      <w:pPr>
+        <w:ind w:left="5040" w:hanging="360"/>
+      </w:pPr>
+    </w:lvl>
+    <w:lvl w:ilvl="7" w:tplc="040C0019" w:tentative="1">
+      <w:start w:val="1"/>
+      <w:numFmt w:val="lowerLetter"/>
+      <w:lvlText w:val="%8."/>
+      <w:lvlJc w:val="left"/>
+      <w:pPr>
+        <w:ind w:left="5760" w:hanging="360"/>
+      </w:pPr>
+    </w:lvl>
+    <w:lvl w:ilvl="8" w:tplc="040C001B" w:tentative="1">
+      <w:start w:val="1"/>
+      <w:numFmt w:val="lowerRoman"/>
+      <w:lvlText w:val="%9."/>
+      <w:lvlJc w:val="right"/>
+      <w:pPr>
+        <w:ind w:left="6480" w:hanging="180"/>
+      </w:pPr>
+    </w:lvl>
+  </w:abstractNum>
+  <w:abstractNum w:abstractNumId="6">
     <w:nsid w:val="64B23B6A"/>
     <w:multiLevelType w:val="hybridMultilevel"/>
     <w:tmpl w:val="920C589C"/>
@@ -4177,7 +4562,7 @@
       </w:pPr>
     </w:lvl>
   </w:abstractNum>
-  <w:abstractNum w:abstractNumId="6">
+  <w:abstractNum w:abstractNumId="7">
     <w:nsid w:val="78F5147D"/>
     <w:multiLevelType w:val="hybridMultilevel"/>
     <w:tmpl w:val="A8007D80"/>
@@ -4273,10 +4658,10 @@
     <w:abstractNumId w:val="2"/>
   </w:num>
   <w:num w:numId="3">
-    <w:abstractNumId w:val="5"/>
+    <w:abstractNumId w:val="6"/>
   </w:num>
   <w:num w:numId="4">
-    <w:abstractNumId w:val="6"/>
+    <w:abstractNumId w:val="7"/>
   </w:num>
   <w:num w:numId="5">
     <w:abstractNumId w:val="0"/>
@@ -4286,6 +4671,9 @@
   </w:num>
   <w:num w:numId="7">
     <w:abstractNumId w:val="4"/>
+  </w:num>
+  <w:num w:numId="8">
+    <w:abstractNumId w:val="5"/>
   </w:num>
 </w:numbering>
 </file>
@@ -4451,11 +4839,11 @@
     <w:qFormat/>
     <w:rsid w:val="00EE3BE5"/>
   </w:style>
-  <w:style w:type="paragraph" w:styleId="Titre1">
+  <w:style w:type="paragraph" w:styleId="Heading1">
     <w:name w:val="heading 1"/>
     <w:basedOn w:val="Normal"/>
     <w:next w:val="Normal"/>
-    <w:link w:val="Titre1Car"/>
+    <w:link w:val="Heading1Char"/>
     <w:uiPriority w:val="9"/>
     <w:qFormat/>
     <w:rsid w:val="005E1E6E"/>
@@ -4474,11 +4862,11 @@
       <w:szCs w:val="28"/>
     </w:rPr>
   </w:style>
-  <w:style w:type="paragraph" w:styleId="Titre2">
+  <w:style w:type="paragraph" w:styleId="Heading2">
     <w:name w:val="heading 2"/>
     <w:basedOn w:val="Normal"/>
     <w:next w:val="Normal"/>
-    <w:link w:val="Titre2Car"/>
+    <w:link w:val="Heading2Char"/>
     <w:uiPriority w:val="9"/>
     <w:unhideWhenUsed/>
     <w:qFormat/>
@@ -4498,11 +4886,11 @@
       <w:szCs w:val="26"/>
     </w:rPr>
   </w:style>
-  <w:style w:type="paragraph" w:styleId="Titre3">
+  <w:style w:type="paragraph" w:styleId="Heading3">
     <w:name w:val="heading 3"/>
     <w:basedOn w:val="Normal"/>
     <w:next w:val="Normal"/>
-    <w:link w:val="Titre3Car"/>
+    <w:link w:val="Heading3Char"/>
     <w:uiPriority w:val="9"/>
     <w:unhideWhenUsed/>
     <w:qFormat/>
@@ -4520,13 +4908,13 @@
       <w:color w:val="0F6FC6" w:themeColor="accent1"/>
     </w:rPr>
   </w:style>
-  <w:style w:type="character" w:default="1" w:styleId="Policepardfaut">
+  <w:style w:type="character" w:default="1" w:styleId="DefaultParagraphFont">
     <w:name w:val="Default Paragraph Font"/>
     <w:uiPriority w:val="1"/>
     <w:semiHidden/>
     <w:unhideWhenUsed/>
   </w:style>
-  <w:style w:type="table" w:default="1" w:styleId="TableauNormal">
+  <w:style w:type="table" w:default="1" w:styleId="TableNormal">
     <w:name w:val="Normal Table"/>
     <w:uiPriority w:val="99"/>
     <w:semiHidden/>
@@ -4542,15 +4930,15 @@
       </w:tblCellMar>
     </w:tblPr>
   </w:style>
-  <w:style w:type="numbering" w:default="1" w:styleId="Aucuneliste">
+  <w:style w:type="numbering" w:default="1" w:styleId="NoList">
     <w:name w:val="No List"/>
     <w:uiPriority w:val="99"/>
     <w:semiHidden/>
     <w:unhideWhenUsed/>
   </w:style>
-  <w:style w:type="paragraph" w:styleId="Sansinterligne">
+  <w:style w:type="paragraph" w:styleId="NoSpacing">
     <w:name w:val="No Spacing"/>
-    <w:link w:val="SansinterligneCar"/>
+    <w:link w:val="NoSpacingChar"/>
     <w:uiPriority w:val="1"/>
     <w:qFormat/>
     <w:rsid w:val="003972F2"/>
@@ -4561,20 +4949,20 @@
       <w:rFonts w:eastAsiaTheme="minorEastAsia"/>
     </w:rPr>
   </w:style>
-  <w:style w:type="character" w:customStyle="1" w:styleId="SansinterligneCar">
-    <w:name w:val="Sans interligne Car"/>
-    <w:basedOn w:val="Policepardfaut"/>
-    <w:link w:val="Sansinterligne"/>
+  <w:style w:type="character" w:customStyle="1" w:styleId="NoSpacingChar">
+    <w:name w:val="No Spacing Char"/>
+    <w:basedOn w:val="DefaultParagraphFont"/>
+    <w:link w:val="NoSpacing"/>
     <w:uiPriority w:val="1"/>
     <w:rsid w:val="003972F2"/>
     <w:rPr>
       <w:rFonts w:eastAsiaTheme="minorEastAsia"/>
     </w:rPr>
   </w:style>
-  <w:style w:type="paragraph" w:styleId="Textedebulles">
+  <w:style w:type="paragraph" w:styleId="BalloonText">
     <w:name w:val="Balloon Text"/>
     <w:basedOn w:val="Normal"/>
-    <w:link w:val="TextedebullesCar"/>
+    <w:link w:val="BalloonTextChar"/>
     <w:uiPriority w:val="99"/>
     <w:semiHidden/>
     <w:unhideWhenUsed/>
@@ -4588,10 +4976,10 @@
       <w:szCs w:val="16"/>
     </w:rPr>
   </w:style>
-  <w:style w:type="character" w:customStyle="1" w:styleId="TextedebullesCar">
-    <w:name w:val="Texte de bulles Car"/>
-    <w:basedOn w:val="Policepardfaut"/>
-    <w:link w:val="Textedebulles"/>
+  <w:style w:type="character" w:customStyle="1" w:styleId="BalloonTextChar">
+    <w:name w:val="Balloon Text Char"/>
+    <w:basedOn w:val="DefaultParagraphFont"/>
+    <w:link w:val="BalloonText"/>
     <w:uiPriority w:val="99"/>
     <w:semiHidden/>
     <w:rsid w:val="003972F2"/>
@@ -4601,10 +4989,10 @@
       <w:szCs w:val="16"/>
     </w:rPr>
   </w:style>
-  <w:style w:type="character" w:customStyle="1" w:styleId="Titre1Car">
-    <w:name w:val="Titre 1 Car"/>
-    <w:basedOn w:val="Policepardfaut"/>
-    <w:link w:val="Titre1"/>
+  <w:style w:type="character" w:customStyle="1" w:styleId="Heading1Char">
+    <w:name w:val="Heading 1 Char"/>
+    <w:basedOn w:val="DefaultParagraphFont"/>
+    <w:link w:val="Heading1"/>
     <w:uiPriority w:val="9"/>
     <w:rsid w:val="005E1E6E"/>
     <w:rPr>
@@ -4616,10 +5004,10 @@
       <w:szCs w:val="28"/>
     </w:rPr>
   </w:style>
-  <w:style w:type="paragraph" w:styleId="En-tte">
+  <w:style w:type="paragraph" w:styleId="Header">
     <w:name w:val="header"/>
     <w:basedOn w:val="Normal"/>
-    <w:link w:val="En-tteCar"/>
+    <w:link w:val="HeaderChar"/>
     <w:uiPriority w:val="99"/>
     <w:unhideWhenUsed/>
     <w:rsid w:val="005E1E6E"/>
@@ -4631,17 +5019,17 @@
       <w:spacing w:after="0" w:line="240" w:lineRule="auto"/>
     </w:pPr>
   </w:style>
-  <w:style w:type="character" w:customStyle="1" w:styleId="En-tteCar">
-    <w:name w:val="En-tête Car"/>
-    <w:basedOn w:val="Policepardfaut"/>
-    <w:link w:val="En-tte"/>
+  <w:style w:type="character" w:customStyle="1" w:styleId="HeaderChar">
+    <w:name w:val="Header Char"/>
+    <w:basedOn w:val="DefaultParagraphFont"/>
+    <w:link w:val="Header"/>
     <w:uiPriority w:val="99"/>
     <w:rsid w:val="005E1E6E"/>
   </w:style>
-  <w:style w:type="paragraph" w:styleId="Pieddepage">
+  <w:style w:type="paragraph" w:styleId="Footer">
     <w:name w:val="footer"/>
     <w:basedOn w:val="Normal"/>
-    <w:link w:val="PieddepageCar"/>
+    <w:link w:val="FooterChar"/>
     <w:uiPriority w:val="99"/>
     <w:unhideWhenUsed/>
     <w:rsid w:val="005E1E6E"/>
@@ -4653,16 +5041,16 @@
       <w:spacing w:after="0" w:line="240" w:lineRule="auto"/>
     </w:pPr>
   </w:style>
-  <w:style w:type="character" w:customStyle="1" w:styleId="PieddepageCar">
-    <w:name w:val="Pied de page Car"/>
-    <w:basedOn w:val="Policepardfaut"/>
-    <w:link w:val="Pieddepage"/>
+  <w:style w:type="character" w:customStyle="1" w:styleId="FooterChar">
+    <w:name w:val="Footer Char"/>
+    <w:basedOn w:val="DefaultParagraphFont"/>
+    <w:link w:val="Footer"/>
     <w:uiPriority w:val="99"/>
     <w:rsid w:val="005E1E6E"/>
   </w:style>
-  <w:style w:type="paragraph" w:styleId="En-ttedetabledesmatires">
+  <w:style w:type="paragraph" w:styleId="TOCHeading">
     <w:name w:val="TOC Heading"/>
-    <w:basedOn w:val="Titre1"/>
+    <w:basedOn w:val="Heading1"/>
     <w:next w:val="Normal"/>
     <w:uiPriority w:val="39"/>
     <w:unhideWhenUsed/>
@@ -4672,7 +5060,7 @@
       <w:outlineLvl w:val="9"/>
     </w:pPr>
   </w:style>
-  <w:style w:type="paragraph" w:styleId="TM1">
+  <w:style w:type="paragraph" w:styleId="TOC1">
     <w:name w:val="toc 1"/>
     <w:basedOn w:val="Normal"/>
     <w:next w:val="Normal"/>
@@ -4684,9 +5072,9 @@
       <w:spacing w:after="100"/>
     </w:pPr>
   </w:style>
-  <w:style w:type="character" w:styleId="Lienhypertexte">
+  <w:style w:type="character" w:styleId="Hyperlink">
     <w:name w:val="Hyperlink"/>
-    <w:basedOn w:val="Policepardfaut"/>
+    <w:basedOn w:val="DefaultParagraphFont"/>
     <w:uiPriority w:val="99"/>
     <w:unhideWhenUsed/>
     <w:rsid w:val="00D07B87"/>
@@ -4697,7 +5085,7 @@
   </w:style>
   <w:style w:type="character" w:customStyle="1" w:styleId="apple-style-span">
     <w:name w:val="apple-style-span"/>
-    <w:basedOn w:val="Policepardfaut"/>
+    <w:basedOn w:val="DefaultParagraphFont"/>
     <w:rsid w:val="00AC07F9"/>
   </w:style>
   <w:style w:type="paragraph" w:styleId="NormalWeb">
@@ -4717,10 +5105,10 @@
       <w:lang w:eastAsia="fr-FR"/>
     </w:rPr>
   </w:style>
-  <w:style w:type="character" w:customStyle="1" w:styleId="Titre2Car">
-    <w:name w:val="Titre 2 Car"/>
-    <w:basedOn w:val="Policepardfaut"/>
-    <w:link w:val="Titre2"/>
+  <w:style w:type="character" w:customStyle="1" w:styleId="Heading2Char">
+    <w:name w:val="Heading 2 Char"/>
+    <w:basedOn w:val="DefaultParagraphFont"/>
+    <w:link w:val="Heading2"/>
     <w:uiPriority w:val="9"/>
     <w:rsid w:val="00C9746A"/>
     <w:rPr>
@@ -4732,10 +5120,10 @@
       <w:szCs w:val="26"/>
     </w:rPr>
   </w:style>
-  <w:style w:type="character" w:customStyle="1" w:styleId="Titre3Car">
-    <w:name w:val="Titre 3 Car"/>
-    <w:basedOn w:val="Policepardfaut"/>
-    <w:link w:val="Titre3"/>
+  <w:style w:type="character" w:customStyle="1" w:styleId="Heading3Char">
+    <w:name w:val="Heading 3 Char"/>
+    <w:basedOn w:val="DefaultParagraphFont"/>
+    <w:link w:val="Heading3"/>
     <w:uiPriority w:val="9"/>
     <w:rsid w:val="00C9746A"/>
     <w:rPr>
@@ -4747,12 +5135,12 @@
   </w:style>
   <w:style w:type="character" w:customStyle="1" w:styleId="citation">
     <w:name w:val="citation"/>
-    <w:basedOn w:val="Policepardfaut"/>
+    <w:basedOn w:val="DefaultParagraphFont"/>
     <w:rsid w:val="00A6319C"/>
   </w:style>
-  <w:style w:type="character" w:styleId="lev">
+  <w:style w:type="character" w:styleId="Strong">
     <w:name w:val="Strong"/>
-    <w:basedOn w:val="Policepardfaut"/>
+    <w:basedOn w:val="DefaultParagraphFont"/>
     <w:uiPriority w:val="22"/>
     <w:qFormat/>
     <w:rsid w:val="007B2EE4"/>
@@ -4763,10 +5151,10 @@
   </w:style>
   <w:style w:type="character" w:customStyle="1" w:styleId="lang-en">
     <w:name w:val="lang-en"/>
-    <w:basedOn w:val="Policepardfaut"/>
+    <w:basedOn w:val="DefaultParagraphFont"/>
     <w:rsid w:val="00CC1975"/>
   </w:style>
-  <w:style w:type="paragraph" w:styleId="TM2">
+  <w:style w:type="paragraph" w:styleId="TOC2">
     <w:name w:val="toc 2"/>
     <w:basedOn w:val="Normal"/>
     <w:next w:val="Normal"/>
@@ -4779,10 +5167,10 @@
       <w:ind w:left="220"/>
     </w:pPr>
   </w:style>
-  <w:style w:type="paragraph" w:styleId="PrformatHTML">
+  <w:style w:type="paragraph" w:styleId="HTMLPreformatted">
     <w:name w:val="HTML Preformatted"/>
     <w:basedOn w:val="Normal"/>
-    <w:link w:val="PrformatHTMLCar"/>
+    <w:link w:val="HTMLPreformattedChar"/>
     <w:uiPriority w:val="99"/>
     <w:semiHidden/>
     <w:unhideWhenUsed/>
@@ -4815,10 +5203,10 @@
       <w:lang w:eastAsia="fr-FR"/>
     </w:rPr>
   </w:style>
-  <w:style w:type="character" w:customStyle="1" w:styleId="PrformatHTMLCar">
-    <w:name w:val="Préformaté HTML Car"/>
-    <w:basedOn w:val="Policepardfaut"/>
-    <w:link w:val="PrformatHTML"/>
+  <w:style w:type="character" w:customStyle="1" w:styleId="HTMLPreformattedChar">
+    <w:name w:val="HTML Preformatted Char"/>
+    <w:basedOn w:val="DefaultParagraphFont"/>
+    <w:link w:val="HTMLPreformatted"/>
     <w:uiPriority w:val="99"/>
     <w:semiHidden/>
     <w:rsid w:val="00627A5B"/>
@@ -4831,7 +5219,7 @@
   </w:style>
   <w:style w:type="character" w:customStyle="1" w:styleId="hps">
     <w:name w:val="hps"/>
-    <w:basedOn w:val="Policepardfaut"/>
+    <w:basedOn w:val="DefaultParagraphFont"/>
     <w:rsid w:val="002F1CDD"/>
   </w:style>
 </w:styles>
@@ -5144,6 +5532,7 @@
     <w:rsid w:val="00004B6D"/>
     <w:rsid w:val="000C0F97"/>
     <w:rsid w:val="000C3A2A"/>
+    <w:rsid w:val="000F0F98"/>
     <w:rsid w:val="000F5963"/>
     <w:rsid w:val="00173A67"/>
     <w:rsid w:val="00206567"/>
@@ -5339,13 +5728,13 @@
     <w:qFormat/>
     <w:rsid w:val="007F4454"/>
   </w:style>
-  <w:style w:type="character" w:default="1" w:styleId="Policepardfaut">
+  <w:style w:type="character" w:default="1" w:styleId="DefaultParagraphFont">
     <w:name w:val="Default Paragraph Font"/>
     <w:uiPriority w:val="1"/>
     <w:semiHidden/>
     <w:unhideWhenUsed/>
   </w:style>
-  <w:style w:type="table" w:default="1" w:styleId="TableauNormal">
+  <w:style w:type="table" w:default="1" w:styleId="TableNormal">
     <w:name w:val="Normal Table"/>
     <w:uiPriority w:val="99"/>
     <w:semiHidden/>
@@ -5361,7 +5750,7 @@
       </w:tblCellMar>
     </w:tblPr>
   </w:style>
-  <w:style w:type="numbering" w:default="1" w:styleId="Aucuneliste">
+  <w:style w:type="numbering" w:default="1" w:styleId="NoList">
     <w:name w:val="No List"/>
     <w:uiPriority w:val="99"/>
     <w:semiHidden/>
@@ -5830,7 +6219,7 @@
 </file>
 
 <file path=customXml/itemProps2.xml><?xml version="1.0" encoding="utf-8"?>
-<ds:datastoreItem xmlns:ds="http://schemas.openxmlformats.org/officeDocument/2006/customXml" ds:itemID="{EDAF5615-537D-4299-ACCE-7B6B1BDE79B1}">
+<ds:datastoreItem xmlns:ds="http://schemas.openxmlformats.org/officeDocument/2006/customXml" ds:itemID="{3A5F20C7-2851-47BB-956C-47BF65FA0CE1}">
   <ds:schemaRefs>
     <ds:schemaRef ds:uri="http://schemas.openxmlformats.org/officeDocument/2006/bibliography"/>
   </ds:schemaRefs>

</xml_diff>

<commit_message>
change le dossier etc etc...
</commit_message>
<xml_diff>
--- a/ACSI_Project_Lemoine_Navech_Yong.docx
+++ b/ACSI_Project_Lemoine_Navech_Yong.docx
@@ -248,7 +248,7 @@
                   <v:path gradientshapeok="t" o:connecttype="rect"/>
                 </v:shapetype>
                 <v:shape id="_x0000_s1028" type="#_x0000_t202" style="position:absolute;margin-left:-3.1pt;margin-top:8.75pt;width:136.05pt;height:74.65pt;z-index:251681792;mso-height-percent:200;mso-height-percent:200;mso-width-relative:margin;mso-height-relative:margin" stroked="f">
-                  <v:textbox style="mso-fit-shape-to-text:t">
+                  <v:textbox style="mso-next-textbox:#_x0000_s1028;mso-fit-shape-to-text:t">
                     <w:txbxContent>
                       <w:p>
                         <w:pPr>
@@ -2072,14 +2072,91 @@
     <w:p>
       <w:pPr>
         <w:pStyle w:val="Heading2"/>
-      </w:pPr>
-      <w:r>
+        <w:rPr>
+          <w:lang w:val="en-US"/>
+        </w:rPr>
+      </w:pPr>
+      <w:r>
+        <w:rPr>
+          <w:lang w:val="en-US"/>
+        </w:rPr>
         <w:lastRenderedPageBreak/>
         <w:t>b) Future MOT</w:t>
       </w:r>
     </w:p>
-    <w:p/>
-    <w:p/>
+    <w:p>
+      <w:pPr>
+        <w:rPr>
+          <w:lang w:val="en-US"/>
+        </w:rPr>
+      </w:pPr>
+      <w:r>
+        <w:rPr>
+          <w:noProof/>
+          <w:lang w:eastAsia="fr-FR"/>
+        </w:rPr>
+        <w:drawing>
+          <wp:anchor distT="0" distB="0" distL="114300" distR="114300" simplePos="0" relativeHeight="251684864" behindDoc="1" locked="0" layoutInCell="1" allowOverlap="1">
+            <wp:simplePos x="0" y="0"/>
+            <wp:positionH relativeFrom="column">
+              <wp:posOffset>-171061</wp:posOffset>
+            </wp:positionH>
+            <wp:positionV relativeFrom="paragraph">
+              <wp:posOffset>297573</wp:posOffset>
+            </wp:positionV>
+            <wp:extent cx="5719672" cy="6387153"/>
+            <wp:effectExtent l="19050" t="0" r="0" b="0"/>
+            <wp:wrapNone/>
+            <wp:docPr id="4" name="Picture 3" descr="C:\Users\Sébastien\Documents\GitHub\Projet_ACSI_S3\Future MOT.jpeg"/>
+            <wp:cNvGraphicFramePr>
+              <a:graphicFrameLocks xmlns:a="http://schemas.openxmlformats.org/drawingml/2006/main" noChangeAspect="1"/>
+            </wp:cNvGraphicFramePr>
+            <a:graphic xmlns:a="http://schemas.openxmlformats.org/drawingml/2006/main">
+              <a:graphicData uri="http://schemas.openxmlformats.org/drawingml/2006/picture">
+                <pic:pic xmlns:pic="http://schemas.openxmlformats.org/drawingml/2006/picture">
+                  <pic:nvPicPr>
+                    <pic:cNvPr id="0" name="Picture 3" descr="C:\Users\Sébastien\Documents\GitHub\Projet_ACSI_S3\Future MOT.jpeg"/>
+                    <pic:cNvPicPr>
+                      <a:picLocks noChangeAspect="1" noChangeArrowheads="1"/>
+                    </pic:cNvPicPr>
+                  </pic:nvPicPr>
+                  <pic:blipFill>
+                    <a:blip r:embed="rId11" cstate="print"/>
+                    <a:srcRect/>
+                    <a:stretch>
+                      <a:fillRect/>
+                    </a:stretch>
+                  </pic:blipFill>
+                  <pic:spPr bwMode="auto">
+                    <a:xfrm>
+                      <a:off x="0" y="0"/>
+                      <a:ext cx="5719672" cy="6387153"/>
+                    </a:xfrm>
+                    <a:prstGeom prst="rect">
+                      <a:avLst/>
+                    </a:prstGeom>
+                    <a:noFill/>
+                    <a:ln w="9525">
+                      <a:noFill/>
+                      <a:miter lim="800000"/>
+                      <a:headEnd/>
+                      <a:tailEnd/>
+                    </a:ln>
+                  </pic:spPr>
+                </pic:pic>
+              </a:graphicData>
+            </a:graphic>
+          </wp:anchor>
+        </w:drawing>
+      </w:r>
+    </w:p>
+    <w:p>
+      <w:pPr>
+        <w:rPr>
+          <w:lang w:val="en-US"/>
+        </w:rPr>
+      </w:pPr>
+    </w:p>
     <w:p>
       <w:pPr>
         <w:rPr>
@@ -2089,9 +2166,13 @@
           <w:color w:val="0B5294" w:themeColor="accent1" w:themeShade="BF"/>
           <w:sz w:val="28"/>
           <w:szCs w:val="28"/>
-        </w:rPr>
-      </w:pPr>
-      <w:r>
+          <w:lang w:val="en-US"/>
+        </w:rPr>
+      </w:pPr>
+      <w:r>
+        <w:rPr>
+          <w:lang w:val="en-US"/>
+        </w:rPr>
         <w:br w:type="page"/>
       </w:r>
     </w:p>
@@ -2311,7 +2392,7 @@
                     </pic:cNvPicPr>
                   </pic:nvPicPr>
                   <pic:blipFill>
-                    <a:blip r:embed="rId11" cstate="print"/>
+                    <a:blip r:embed="rId12" cstate="print"/>
                     <a:srcRect/>
                     <a:stretch>
                       <a:fillRect/>
@@ -2469,156 +2550,6 @@
           <w:lang w:val="en-US"/>
         </w:rPr>
         <w:lastRenderedPageBreak/>
-        <w:t>I</w:t>
-      </w:r>
-      <w:r>
-        <w:rPr>
-          <w:sz w:val="36"/>
-          <w:szCs w:val="36"/>
-          <w:lang w:val="en-US"/>
-        </w:rPr>
-        <w:t xml:space="preserve">V. </w:t>
-      </w:r>
-      <w:r>
-        <w:rPr>
-          <w:sz w:val="36"/>
-          <w:szCs w:val="36"/>
-          <w:lang w:val="en-US"/>
-        </w:rPr>
-        <w:t xml:space="preserve">DC </w:t>
-      </w:r>
-      <w:proofErr w:type="spellStart"/>
-      <w:r>
-        <w:rPr>
-          <w:sz w:val="36"/>
-          <w:szCs w:val="36"/>
-          <w:lang w:val="en-US"/>
-        </w:rPr>
-        <w:t>Metier</w:t>
-      </w:r>
-      <w:proofErr w:type="spellEnd"/>
-    </w:p>
-    <w:p>
-      <w:pPr>
-        <w:rPr>
-          <w:lang w:val="en-US"/>
-        </w:rPr>
-      </w:pPr>
-    </w:p>
-    <w:p>
-      <w:pPr>
-        <w:rPr>
-          <w:lang w:val="en-US"/>
-        </w:rPr>
-      </w:pPr>
-    </w:p>
-    <w:p>
-      <w:pPr>
-        <w:rPr>
-          <w:rFonts w:asciiTheme="majorHAnsi" w:eastAsiaTheme="majorEastAsia" w:hAnsiTheme="majorHAnsi" w:cstheme="majorBidi"/>
-          <w:b/>
-          <w:bCs/>
-          <w:color w:val="0B5294" w:themeColor="accent1" w:themeShade="BF"/>
-          <w:sz w:val="36"/>
-          <w:szCs w:val="36"/>
-          <w:lang w:val="en-US"/>
-        </w:rPr>
-      </w:pPr>
-      <w:r>
-        <w:rPr>
-          <w:sz w:val="36"/>
-          <w:szCs w:val="36"/>
-          <w:lang w:val="en-US"/>
-        </w:rPr>
-        <w:br w:type="page"/>
-      </w:r>
-    </w:p>
-    <w:p>
-      <w:pPr>
-        <w:pStyle w:val="Heading1"/>
-        <w:rPr>
-          <w:sz w:val="36"/>
-          <w:szCs w:val="36"/>
-          <w:lang w:val="en-US"/>
-        </w:rPr>
-      </w:pPr>
-      <w:r>
-        <w:rPr>
-          <w:sz w:val="36"/>
-          <w:szCs w:val="36"/>
-          <w:lang w:val="en-US"/>
-        </w:rPr>
-        <w:lastRenderedPageBreak/>
-        <w:t>V</w:t>
-      </w:r>
-      <w:r>
-        <w:rPr>
-          <w:sz w:val="36"/>
-          <w:szCs w:val="36"/>
-          <w:lang w:val="en-US"/>
-        </w:rPr>
-        <w:t xml:space="preserve">. </w:t>
-      </w:r>
-      <w:r>
-        <w:rPr>
-          <w:sz w:val="36"/>
-          <w:szCs w:val="36"/>
-          <w:lang w:val="en-US"/>
-        </w:rPr>
-        <w:t>BD Script</w:t>
-      </w:r>
-    </w:p>
-    <w:p>
-      <w:pPr>
-        <w:rPr>
-          <w:lang w:val="en-US"/>
-        </w:rPr>
-      </w:pPr>
-    </w:p>
-    <w:p>
-      <w:pPr>
-        <w:rPr>
-          <w:lang w:val="en-US"/>
-        </w:rPr>
-      </w:pPr>
-    </w:p>
-    <w:p>
-      <w:pPr>
-        <w:rPr>
-          <w:rFonts w:asciiTheme="majorHAnsi" w:eastAsiaTheme="majorEastAsia" w:hAnsiTheme="majorHAnsi" w:cstheme="majorBidi"/>
-          <w:b/>
-          <w:bCs/>
-          <w:color w:val="0B5294" w:themeColor="accent1" w:themeShade="BF"/>
-          <w:sz w:val="36"/>
-          <w:szCs w:val="36"/>
-          <w:lang w:val="en-US"/>
-        </w:rPr>
-      </w:pPr>
-      <w:r>
-        <w:rPr>
-          <w:sz w:val="36"/>
-          <w:szCs w:val="36"/>
-          <w:lang w:val="en-US"/>
-        </w:rPr>
-        <w:br w:type="page"/>
-      </w:r>
-    </w:p>
-    <w:p>
-      <w:pPr>
-        <w:pStyle w:val="Heading1"/>
-        <w:rPr>
-          <w:sz w:val="36"/>
-          <w:szCs w:val="36"/>
-          <w:lang w:val="en-US"/>
-        </w:rPr>
-      </w:pPr>
-      <w:r>
-        <w:rPr>
-          <w:sz w:val="36"/>
-          <w:szCs w:val="36"/>
-          <w:lang w:val="en-US"/>
-        </w:rPr>
-        <w:lastRenderedPageBreak/>
         <w:t>V</w:t>
       </w:r>
       <w:r>
@@ -2847,13 +2778,19 @@
         <w:rPr>
           <w:lang w:val="en-US"/>
         </w:rPr>
-        <w:t xml:space="preserve"> who </w:t>
-      </w:r>
-      <w:r>
-        <w:rPr>
-          <w:lang w:val="en-US"/>
-        </w:rPr>
-        <w:t xml:space="preserve">input all the </w:t>
+        <w:t xml:space="preserve"> who</w:t>
+      </w:r>
+      <w:r>
+        <w:rPr>
+          <w:lang w:val="en-US"/>
+        </w:rPr>
+        <w:t xml:space="preserve"> sets</w:t>
+      </w:r>
+      <w:r>
+        <w:rPr>
+          <w:lang w:val="en-US"/>
+        </w:rPr>
+        <w:t xml:space="preserve"> all the </w:t>
       </w:r>
       <w:proofErr w:type="spellStart"/>
       <w:r>
@@ -2909,7 +2846,7 @@
                     </pic:cNvPicPr>
                   </pic:nvPicPr>
                   <pic:blipFill>
-                    <a:blip r:embed="rId12" cstate="print"/>
+                    <a:blip r:embed="rId13" cstate="print"/>
                     <a:srcRect/>
                     <a:stretch>
                       <a:fillRect/>
@@ -2984,7 +2921,19 @@
           <w:lang w:val="en-US"/>
         </w:rPr>
         <w:tab/>
-        <w:t xml:space="preserve">This DSS represent the user (FSC or PSC) who want to see the historic of </w:t>
+        <w:t>This DSS represent the user (FSC or PSC) who want</w:t>
+      </w:r>
+      <w:r>
+        <w:rPr>
+          <w:lang w:val="en-US"/>
+        </w:rPr>
+        <w:t>s</w:t>
+      </w:r>
+      <w:r>
+        <w:rPr>
+          <w:lang w:val="en-US"/>
+        </w:rPr>
+        <w:t xml:space="preserve"> to see the historic of </w:t>
       </w:r>
       <w:proofErr w:type="gramStart"/>
       <w:r>
@@ -3032,7 +2981,7 @@
                     </pic:cNvPicPr>
                   </pic:nvPicPr>
                   <pic:blipFill>
-                    <a:blip r:embed="rId13" cstate="print"/>
+                    <a:blip r:embed="rId14" cstate="print"/>
                     <a:srcRect/>
                     <a:stretch>
                       <a:fillRect/>
@@ -3310,7 +3259,7 @@
                     </pic:cNvPicPr>
                   </pic:nvPicPr>
                   <pic:blipFill>
-                    <a:blip r:embed="rId14" cstate="print"/>
+                    <a:blip r:embed="rId15" cstate="print"/>
                     <a:srcRect/>
                     <a:stretch>
                       <a:fillRect/>
@@ -3396,7 +3345,7 @@
                     </pic:cNvPicPr>
                   </pic:nvPicPr>
                   <pic:blipFill>
-                    <a:blip r:embed="rId15" cstate="print"/>
+                    <a:blip r:embed="rId16" cstate="print"/>
                     <a:srcRect/>
                     <a:stretch>
                       <a:fillRect/>
@@ -3444,7 +3393,118 @@
         <w:t>DCP</w:t>
       </w:r>
     </w:p>
-    <w:p/>
+    <w:p>
+      <w:r>
+        <w:rPr>
+          <w:noProof/>
+          <w:lang w:eastAsia="fr-FR"/>
+        </w:rPr>
+        <w:drawing>
+          <wp:inline distT="0" distB="0" distL="0" distR="0">
+            <wp:extent cx="3439160" cy="6864985"/>
+            <wp:effectExtent l="19050" t="0" r="8890" b="0"/>
+            <wp:docPr id="9" name="Picture 6" descr="C:\Users\Sébastien\Documents\GitHub\Projet_ACSI_S3\DCP-handle.jpg"/>
+            <wp:cNvGraphicFramePr>
+              <a:graphicFrameLocks xmlns:a="http://schemas.openxmlformats.org/drawingml/2006/main" noChangeAspect="1"/>
+            </wp:cNvGraphicFramePr>
+            <a:graphic xmlns:a="http://schemas.openxmlformats.org/drawingml/2006/main">
+              <a:graphicData uri="http://schemas.openxmlformats.org/drawingml/2006/picture">
+                <pic:pic xmlns:pic="http://schemas.openxmlformats.org/drawingml/2006/picture">
+                  <pic:nvPicPr>
+                    <pic:cNvPr id="0" name="Picture 6" descr="C:\Users\Sébastien\Documents\GitHub\Projet_ACSI_S3\DCP-handle.jpg"/>
+                    <pic:cNvPicPr>
+                      <a:picLocks noChangeAspect="1" noChangeArrowheads="1"/>
+                    </pic:cNvPicPr>
+                  </pic:nvPicPr>
+                  <pic:blipFill>
+                    <a:blip r:embed="rId17" cstate="print"/>
+                    <a:srcRect/>
+                    <a:stretch>
+                      <a:fillRect/>
+                    </a:stretch>
+                  </pic:blipFill>
+                  <pic:spPr bwMode="auto">
+                    <a:xfrm>
+                      <a:off x="0" y="0"/>
+                      <a:ext cx="3439160" cy="6864985"/>
+                    </a:xfrm>
+                    <a:prstGeom prst="rect">
+                      <a:avLst/>
+                    </a:prstGeom>
+                    <a:noFill/>
+                    <a:ln w="9525">
+                      <a:noFill/>
+                      <a:miter lim="800000"/>
+                      <a:headEnd/>
+                      <a:tailEnd/>
+                    </a:ln>
+                  </pic:spPr>
+                </pic:pic>
+              </a:graphicData>
+            </a:graphic>
+          </wp:inline>
+        </w:drawing>
+      </w:r>
+    </w:p>
+    <w:p>
+      <w:r>
+        <w:br w:type="page"/>
+      </w:r>
+    </w:p>
+    <w:p>
+      <w:r>
+        <w:rPr>
+          <w:noProof/>
+          <w:lang w:eastAsia="fr-FR"/>
+        </w:rPr>
+        <w:lastRenderedPageBreak/>
+        <w:drawing>
+          <wp:inline distT="0" distB="0" distL="0" distR="0">
+            <wp:extent cx="5759450" cy="2279015"/>
+            <wp:effectExtent l="19050" t="0" r="0" b="0"/>
+            <wp:docPr id="11" name="Picture 7" descr="C:\Users\Sébastien\Documents\GitHub\Projet_ACSI_S3\DCP-historic.jpg"/>
+            <wp:cNvGraphicFramePr>
+              <a:graphicFrameLocks xmlns:a="http://schemas.openxmlformats.org/drawingml/2006/main" noChangeAspect="1"/>
+            </wp:cNvGraphicFramePr>
+            <a:graphic xmlns:a="http://schemas.openxmlformats.org/drawingml/2006/main">
+              <a:graphicData uri="http://schemas.openxmlformats.org/drawingml/2006/picture">
+                <pic:pic xmlns:pic="http://schemas.openxmlformats.org/drawingml/2006/picture">
+                  <pic:nvPicPr>
+                    <pic:cNvPr id="0" name="Picture 7" descr="C:\Users\Sébastien\Documents\GitHub\Projet_ACSI_S3\DCP-historic.jpg"/>
+                    <pic:cNvPicPr>
+                      <a:picLocks noChangeAspect="1" noChangeArrowheads="1"/>
+                    </pic:cNvPicPr>
+                  </pic:nvPicPr>
+                  <pic:blipFill>
+                    <a:blip r:embed="rId18" cstate="print"/>
+                    <a:srcRect/>
+                    <a:stretch>
+                      <a:fillRect/>
+                    </a:stretch>
+                  </pic:blipFill>
+                  <pic:spPr bwMode="auto">
+                    <a:xfrm>
+                      <a:off x="0" y="0"/>
+                      <a:ext cx="5759450" cy="2279015"/>
+                    </a:xfrm>
+                    <a:prstGeom prst="rect">
+                      <a:avLst/>
+                    </a:prstGeom>
+                    <a:noFill/>
+                    <a:ln w="9525">
+                      <a:noFill/>
+                      <a:miter lim="800000"/>
+                      <a:headEnd/>
+                      <a:tailEnd/>
+                    </a:ln>
+                  </pic:spPr>
+                </pic:pic>
+              </a:graphicData>
+            </a:graphic>
+          </wp:inline>
+        </w:drawing>
+      </w:r>
+    </w:p>
     <w:p/>
     <w:p>
       <w:r>
@@ -3458,7 +3518,67 @@
       </w:r>
     </w:p>
     <w:p/>
-    <w:p/>
+    <w:p>
+      <w:r>
+        <w:rPr>
+          <w:noProof/>
+          <w:lang w:eastAsia="fr-FR"/>
+        </w:rPr>
+        <w:drawing>
+          <wp:anchor distT="0" distB="0" distL="114300" distR="114300" simplePos="0" relativeHeight="251685888" behindDoc="1" locked="0" layoutInCell="1" allowOverlap="1">
+            <wp:simplePos x="0" y="0"/>
+            <wp:positionH relativeFrom="column">
+              <wp:posOffset>-389426</wp:posOffset>
+            </wp:positionH>
+            <wp:positionV relativeFrom="paragraph">
+              <wp:posOffset>6681</wp:posOffset>
+            </wp:positionV>
+            <wp:extent cx="6625505" cy="3425588"/>
+            <wp:effectExtent l="19050" t="0" r="3895" b="0"/>
+            <wp:wrapNone/>
+            <wp:docPr id="6" name="Picture 4" descr="C:\Users\Sébastien\Documents\GitHub\Projet_ACSI_S3\SNI.png"/>
+            <wp:cNvGraphicFramePr>
+              <a:graphicFrameLocks xmlns:a="http://schemas.openxmlformats.org/drawingml/2006/main" noChangeAspect="1"/>
+            </wp:cNvGraphicFramePr>
+            <a:graphic xmlns:a="http://schemas.openxmlformats.org/drawingml/2006/main">
+              <a:graphicData uri="http://schemas.openxmlformats.org/drawingml/2006/picture">
+                <pic:pic xmlns:pic="http://schemas.openxmlformats.org/drawingml/2006/picture">
+                  <pic:nvPicPr>
+                    <pic:cNvPr id="0" name="Picture 4" descr="C:\Users\Sébastien\Documents\GitHub\Projet_ACSI_S3\SNI.png"/>
+                    <pic:cNvPicPr>
+                      <a:picLocks noChangeAspect="1" noChangeArrowheads="1"/>
+                    </pic:cNvPicPr>
+                  </pic:nvPicPr>
+                  <pic:blipFill>
+                    <a:blip r:embed="rId19" cstate="print"/>
+                    <a:srcRect/>
+                    <a:stretch>
+                      <a:fillRect/>
+                    </a:stretch>
+                  </pic:blipFill>
+                  <pic:spPr bwMode="auto">
+                    <a:xfrm>
+                      <a:off x="0" y="0"/>
+                      <a:ext cx="6625505" cy="3425588"/>
+                    </a:xfrm>
+                    <a:prstGeom prst="rect">
+                      <a:avLst/>
+                    </a:prstGeom>
+                    <a:noFill/>
+                    <a:ln w="9525">
+                      <a:noFill/>
+                      <a:miter lim="800000"/>
+                      <a:headEnd/>
+                      <a:tailEnd/>
+                    </a:ln>
+                  </pic:spPr>
+                </pic:pic>
+              </a:graphicData>
+            </a:graphic>
+          </wp:anchor>
+        </w:drawing>
+      </w:r>
+    </w:p>
     <w:p>
       <w:r>
         <w:br w:type="page"/>
@@ -3470,7 +3590,59 @@
         <w:t>SEF</w:t>
       </w:r>
     </w:p>
-    <w:p/>
+    <w:p>
+      <w:r>
+        <w:rPr>
+          <w:noProof/>
+          <w:lang w:eastAsia="fr-FR"/>
+        </w:rPr>
+        <w:drawing>
+          <wp:inline distT="0" distB="0" distL="0" distR="0">
+            <wp:extent cx="5759450" cy="5841365"/>
+            <wp:effectExtent l="19050" t="0" r="0" b="0"/>
+            <wp:docPr id="7" name="Picture 5" descr="C:\Users\Sébastien\Documents\GitHub\Projet_ACSI_S3\SEF.png"/>
+            <wp:cNvGraphicFramePr>
+              <a:graphicFrameLocks xmlns:a="http://schemas.openxmlformats.org/drawingml/2006/main" noChangeAspect="1"/>
+            </wp:cNvGraphicFramePr>
+            <a:graphic xmlns:a="http://schemas.openxmlformats.org/drawingml/2006/main">
+              <a:graphicData uri="http://schemas.openxmlformats.org/drawingml/2006/picture">
+                <pic:pic xmlns:pic="http://schemas.openxmlformats.org/drawingml/2006/picture">
+                  <pic:nvPicPr>
+                    <pic:cNvPr id="0" name="Picture 5" descr="C:\Users\Sébastien\Documents\GitHub\Projet_ACSI_S3\SEF.png"/>
+                    <pic:cNvPicPr>
+                      <a:picLocks noChangeAspect="1" noChangeArrowheads="1"/>
+                    </pic:cNvPicPr>
+                  </pic:nvPicPr>
+                  <pic:blipFill>
+                    <a:blip r:embed="rId20" cstate="print"/>
+                    <a:srcRect/>
+                    <a:stretch>
+                      <a:fillRect/>
+                    </a:stretch>
+                  </pic:blipFill>
+                  <pic:spPr bwMode="auto">
+                    <a:xfrm>
+                      <a:off x="0" y="0"/>
+                      <a:ext cx="5759450" cy="5841365"/>
+                    </a:xfrm>
+                    <a:prstGeom prst="rect">
+                      <a:avLst/>
+                    </a:prstGeom>
+                    <a:noFill/>
+                    <a:ln w="9525">
+                      <a:noFill/>
+                      <a:miter lim="800000"/>
+                      <a:headEnd/>
+                      <a:tailEnd/>
+                    </a:ln>
+                  </pic:spPr>
+                </pic:pic>
+              </a:graphicData>
+            </a:graphic>
+          </wp:inline>
+        </w:drawing>
+      </w:r>
+    </w:p>
     <w:p/>
     <w:p>
       <w:r>
@@ -3507,7 +3679,7 @@
                     </pic:cNvPicPr>
                   </pic:nvPicPr>
                   <pic:blipFill>
-                    <a:blip r:embed="rId16" cstate="print"/>
+                    <a:blip r:embed="rId21" cstate="print"/>
                     <a:srcRect/>
                     <a:stretch>
                       <a:fillRect/>
@@ -3560,7 +3732,7 @@
                     </pic:cNvPicPr>
                   </pic:nvPicPr>
                   <pic:blipFill>
-                    <a:blip r:embed="rId17" cstate="print"/>
+                    <a:blip r:embed="rId22" cstate="print"/>
                     <a:srcRect/>
                     <a:stretch>
                       <a:fillRect/>
@@ -3608,8 +3780,8 @@
       </w:pPr>
     </w:p>
     <w:sectPr>
-      <w:headerReference w:type="default" r:id="rId18"/>
-      <w:footerReference w:type="default" r:id="rId19"/>
+      <w:headerReference w:type="default" r:id="rId23"/>
+      <w:footerReference w:type="default" r:id="rId24"/>
       <w:pgSz w:w="11906" w:h="16838"/>
       <w:pgMar w:top="1417" w:right="1417" w:bottom="1417" w:left="1417" w:header="708" w:footer="708" w:gutter="0"/>
       <w:cols w:space="708"/>
@@ -5538,6 +5710,7 @@
     <w:rsid w:val="00206567"/>
     <w:rsid w:val="002576EE"/>
     <w:rsid w:val="003D2358"/>
+    <w:rsid w:val="007E54B3"/>
     <w:rsid w:val="007F4454"/>
     <w:rsid w:val="00826DBE"/>
     <w:rsid w:val="009D69FD"/>
@@ -6219,7 +6392,7 @@
 </file>
 
 <file path=customXml/itemProps2.xml><?xml version="1.0" encoding="utf-8"?>
-<ds:datastoreItem xmlns:ds="http://schemas.openxmlformats.org/officeDocument/2006/customXml" ds:itemID="{3A5F20C7-2851-47BB-956C-47BF65FA0CE1}">
+<ds:datastoreItem xmlns:ds="http://schemas.openxmlformats.org/officeDocument/2006/customXml" ds:itemID="{18A389CA-0531-4DF6-B884-A83D85F97402}">
   <ds:schemaRefs>
     <ds:schemaRef ds:uri="http://schemas.openxmlformats.org/officeDocument/2006/bibliography"/>
   </ds:schemaRefs>

</xml_diff>